<commit_message>
implemented movimients controller 11
</commit_message>
<xml_diff>
--- a/WSafe/WSafe.Web/SG-SST/1. PLANEAR/2022/1.1.1/Acta nombramiento Resp del sist.docx
+++ b/WSafe/WSafe.Web/SG-SST/1. PLANEAR/2022/1.1.1/Acta nombramiento Resp del sist.docx
@@ -93,24 +93,14 @@
         </w:rPr>
         <w:t xml:space="preserve">la Empresa: </w:t>
       </w:r>
-      <w:proofErr w:type="spellStart"/>
-      <w:r>
-        <w:rPr>
-          <w:rFonts w:asciiTheme="minorHAnsi" w:hAnsiTheme="minorHAnsi" w:cstheme="minorHAnsi"/>
-          <w:sz w:val="24"/>
-          <w:szCs w:val="24"/>
-        </w:rPr>
-        <w:t>xxxxxxx</w:t>
-      </w:r>
-      <w:r>
-        <w:rPr>
-          <w:rFonts w:asciiTheme="minorHAnsi" w:hAnsiTheme="minorHAnsi" w:cstheme="minorHAnsi"/>
-          <w:sz w:val="24"/>
-          <w:szCs w:val="24"/>
-        </w:rPr>
-        <w:t>Ha</w:t>
-      </w:r>
-      <w:proofErr w:type="spellEnd"/>
+      <w:r>
+        <w:rPr>
+          <w:rFonts w:asciiTheme="minorHAnsi" w:hAnsiTheme="minorHAnsi" w:cstheme="minorHAnsi"/>
+          <w:sz w:val="24"/>
+          <w:szCs w:val="24"/>
+        </w:rPr>
+        <w:t>D&amp;S</w:t>
+      </w:r>
       <w:r>
         <w:rPr>
           <w:rFonts w:asciiTheme="minorHAnsi" w:hAnsiTheme="minorHAnsi" w:cstheme="minorHAnsi"/>
@@ -159,17 +149,14 @@
         </w:rPr>
         <w:t xml:space="preserve">uridad y Salud en el Trabajo a: </w:t>
       </w:r>
-      <w:proofErr w:type="spellStart"/>
-      <w:r>
-        <w:rPr>
-          <w:rFonts w:asciiTheme="minorHAnsi" w:hAnsiTheme="minorHAnsi" w:cstheme="minorHAnsi"/>
-          <w:b/>
-          <w:sz w:val="24"/>
-          <w:szCs w:val="24"/>
-        </w:rPr>
-        <w:t>xxxxxxxxx</w:t>
-      </w:r>
-      <w:proofErr w:type="spellEnd"/>
+      <w:r>
+        <w:rPr>
+          <w:rFonts w:asciiTheme="minorHAnsi" w:hAnsiTheme="minorHAnsi" w:cstheme="minorHAnsi"/>
+          <w:sz w:val="24"/>
+          <w:szCs w:val="24"/>
+        </w:rPr>
+        <w:t>Fabian Cardona</w:t>
+      </w:r>
       <w:r>
         <w:rPr>
           <w:rFonts w:asciiTheme="minorHAnsi" w:hAnsiTheme="minorHAnsi" w:cstheme="minorHAnsi"/>
@@ -202,16 +189,14 @@
         </w:rPr>
         <w:t xml:space="preserve"> </w:t>
       </w:r>
-      <w:proofErr w:type="spellStart"/>
-      <w:r>
-        <w:rPr>
-          <w:rFonts w:asciiTheme="minorHAnsi" w:hAnsiTheme="minorHAnsi" w:cstheme="minorHAnsi"/>
-          <w:sz w:val="24"/>
-          <w:szCs w:val="24"/>
-        </w:rPr>
-        <w:t>xxxxxxxx</w:t>
-      </w:r>
-      <w:proofErr w:type="spellEnd"/>
+      <w:r>
+        <w:rPr>
+          <w:rFonts w:asciiTheme="minorHAnsi" w:hAnsiTheme="minorHAnsi" w:cstheme="minorHAnsi"/>
+          <w:sz w:val="24"/>
+          <w:szCs w:val="24"/>
+        </w:rPr>
+        <w:t>71888415</w:t>
+      </w:r>
       <w:r>
         <w:rPr>
           <w:rFonts w:asciiTheme="minorHAnsi" w:hAnsiTheme="minorHAnsi" w:cstheme="minorHAnsi"/>
@@ -236,17 +221,14 @@
         </w:rPr>
         <w:t xml:space="preserve"> </w:t>
       </w:r>
-      <w:proofErr w:type="spellStart"/>
-      <w:r>
-        <w:rPr>
-          <w:rFonts w:asciiTheme="minorHAnsi" w:hAnsiTheme="minorHAnsi" w:cstheme="minorHAnsi"/>
-          <w:sz w:val="24"/>
-          <w:szCs w:val="24"/>
-          <w:u w:val="single"/>
-        </w:rPr>
-        <w:t>xxxxxxxxxx</w:t>
-      </w:r>
-      <w:proofErr w:type="spellEnd"/>
+      <w:r>
+        <w:rPr>
+          <w:rFonts w:asciiTheme="minorHAnsi" w:hAnsiTheme="minorHAnsi" w:cstheme="minorHAnsi"/>
+          <w:sz w:val="24"/>
+          <w:szCs w:val="24"/>
+        </w:rPr>
+        <w:t>Fabian Consultores</w:t>
+      </w:r>
       <w:r>
         <w:rPr>
           <w:rFonts w:asciiTheme="minorHAnsi" w:hAnsiTheme="minorHAnsi" w:cstheme="minorHAnsi"/>
@@ -342,17 +324,14 @@
         </w:rPr>
         <w:t xml:space="preserve">de </w:t>
       </w:r>
-      <w:proofErr w:type="spellStart"/>
-      <w:r>
-        <w:rPr>
-          <w:rFonts w:asciiTheme="minorHAnsi" w:hAnsiTheme="minorHAnsi" w:cstheme="minorHAnsi"/>
-          <w:b/>
-          <w:sz w:val="24"/>
-          <w:szCs w:val="24"/>
-        </w:rPr>
-        <w:t>xxxxxxxxx</w:t>
-      </w:r>
-      <w:proofErr w:type="spellEnd"/>
+      <w:r>
+        <w:rPr>
+          <w:rFonts w:asciiTheme="minorHAnsi" w:hAnsiTheme="minorHAnsi" w:cstheme="minorHAnsi"/>
+          <w:sz w:val="24"/>
+          <w:szCs w:val="24"/>
+        </w:rPr>
+        <w:t>Fabian Cardona</w:t>
+      </w:r>
       <w:r>
         <w:rPr>
           <w:rFonts w:asciiTheme="minorHAnsi" w:hAnsiTheme="minorHAnsi" w:cstheme="minorHAnsi"/>
@@ -532,9 +511,17 @@
           <w:rFonts w:asciiTheme="minorHAnsi" w:hAnsiTheme="minorHAnsi" w:cstheme="minorHAnsi"/>
           <w:sz w:val="24"/>
           <w:szCs w:val="24"/>
+        </w:rPr>
+        <w:t>1</w:t>
+      </w:r>
+      <w:r>
+        <w:rPr>
+          <w:rFonts w:asciiTheme="minorHAnsi" w:hAnsiTheme="minorHAnsi" w:cstheme="minorHAnsi"/>
+          <w:sz w:val="24"/>
+          <w:szCs w:val="24"/>
           <w:u w:val="single"/>
         </w:rPr>
-        <w:t>07</w:t>
+        <w:t>7</w:t>
       </w:r>
       <w:r>
         <w:rPr>
@@ -560,7 +547,14 @@
         </w:rPr>
         <w:t xml:space="preserve"> del mes de </w:t>
       </w:r>
-      <w:proofErr w:type="spellStart"/>
+      <w:r>
+        <w:rPr>
+          <w:rFonts w:asciiTheme="minorHAnsi" w:hAnsiTheme="minorHAnsi" w:cstheme="minorHAnsi"/>
+          <w:sz w:val="24"/>
+          <w:szCs w:val="24"/>
+        </w:rPr>
+        <w:t>noviembre</w:t>
+      </w:r>
       <w:r>
         <w:rPr>
           <w:rFonts w:asciiTheme="minorHAnsi" w:hAnsiTheme="minorHAnsi" w:cstheme="minorHAnsi"/>
@@ -568,16 +562,6 @@
           <w:szCs w:val="24"/>
           <w:u w:val="single"/>
         </w:rPr>
-        <w:t>xxxxxx</w:t>
-      </w:r>
-      <w:proofErr w:type="spellEnd"/>
-      <w:r>
-        <w:rPr>
-          <w:rFonts w:asciiTheme="minorHAnsi" w:hAnsiTheme="minorHAnsi" w:cstheme="minorHAnsi"/>
-          <w:sz w:val="24"/>
-          <w:szCs w:val="24"/>
-          <w:u w:val="single"/>
-        </w:rPr>
         <w:t xml:space="preserve"> </w:t>
       </w:r>
       <w:r>
@@ -604,17 +588,14 @@
         </w:rPr>
         <w:t xml:space="preserve"> </w:t>
       </w:r>
-      <w:proofErr w:type="spellStart"/>
-      <w:r>
-        <w:rPr>
-          <w:rFonts w:asciiTheme="minorHAnsi" w:hAnsiTheme="minorHAnsi" w:cstheme="minorHAnsi"/>
-          <w:sz w:val="24"/>
-          <w:szCs w:val="24"/>
-          <w:u w:val="single"/>
-        </w:rPr>
-        <w:t>xxxx</w:t>
-      </w:r>
-      <w:proofErr w:type="spellEnd"/>
+      <w:r>
+        <w:rPr>
+          <w:rFonts w:asciiTheme="minorHAnsi" w:hAnsiTheme="minorHAnsi" w:cstheme="minorHAnsi"/>
+          <w:sz w:val="24"/>
+          <w:szCs w:val="24"/>
+        </w:rPr>
+        <w:t>2022</w:t>
+      </w:r>
       <w:r>
         <w:rPr>
           <w:rFonts w:asciiTheme="minorHAnsi" w:hAnsiTheme="minorHAnsi" w:cstheme="minorHAnsi"/>
@@ -862,24 +843,22 @@
           <w:szCs w:val="24"/>
         </w:rPr>
       </w:pPr>
-      <w:proofErr w:type="spellStart"/>
-      <w:r>
-        <w:rPr>
-          <w:rFonts w:asciiTheme="minorHAnsi" w:hAnsiTheme="minorHAnsi" w:cstheme="minorHAnsi"/>
-          <w:sz w:val="24"/>
-          <w:szCs w:val="24"/>
-        </w:rPr>
-        <w:t>Nombre</w:t>
-      </w:r>
-      <w:r>
-        <w:rPr>
-          <w:rFonts w:asciiTheme="minorHAnsi" w:hAnsiTheme="minorHAnsi" w:cstheme="minorHAnsi"/>
-          <w:sz w:val="24"/>
-          <w:szCs w:val="24"/>
-        </w:rPr>
-        <w:t>xxxxxx</w:t>
-      </w:r>
-      <w:proofErr w:type="spellEnd"/>
+      <w:r>
+        <w:rPr>
+          <w:rFonts w:asciiTheme="minorHAnsi" w:hAnsiTheme="minorHAnsi" w:cstheme="minorHAnsi"/>
+          <w:sz w:val="24"/>
+          <w:szCs w:val="24"/>
+        </w:rPr>
+        <w:t>Francisco Puerta</w:t>
+      </w:r>
+      <w:r>
+        <w:rPr>
+          <w:rFonts w:asciiTheme="minorHAnsi" w:hAnsiTheme="minorHAnsi" w:cstheme="minorHAnsi"/>
+          <w:sz w:val="24"/>
+          <w:szCs w:val="24"/>
+        </w:rPr>
+        <w:t xml:space="preserve"> Cardona</w:t>
+      </w:r>
       <w:r>
         <w:rPr>
           <w:rFonts w:asciiTheme="minorHAnsi" w:hAnsiTheme="minorHAnsi" w:cstheme="minorHAnsi"/>
@@ -894,6 +873,22 @@
           <w:sz w:val="24"/>
           <w:szCs w:val="24"/>
         </w:rPr>
+        <w:tab/>
+      </w:r>
+      <w:r>
+        <w:rPr>
+          <w:rFonts w:asciiTheme="minorHAnsi" w:hAnsiTheme="minorHAnsi" w:cstheme="minorHAnsi"/>
+          <w:sz w:val="24"/>
+          <w:szCs w:val="24"/>
+        </w:rPr>
+        <w:tab/>
+      </w:r>
+      <w:r>
+        <w:rPr>
+          <w:rFonts w:asciiTheme="minorHAnsi" w:hAnsiTheme="minorHAnsi" w:cstheme="minorHAnsi"/>
+          <w:sz w:val="24"/>
+          <w:szCs w:val="24"/>
+        </w:rPr>
         <w:t xml:space="preserve">                        </w:t>
       </w:r>
       <w:r>
@@ -902,34 +897,8 @@
           <w:sz w:val="24"/>
           <w:szCs w:val="24"/>
         </w:rPr>
-        <w:t>Nombre</w:t>
-      </w:r>
-      <w:r>
-        <w:rPr>
-          <w:rFonts w:asciiTheme="minorHAnsi" w:hAnsiTheme="minorHAnsi" w:cstheme="minorHAnsi"/>
-          <w:sz w:val="24"/>
-          <w:szCs w:val="24"/>
-        </w:rPr>
-        <w:t>:</w:t>
-      </w:r>
-      <w:r>
-        <w:rPr>
-          <w:rFonts w:asciiTheme="minorHAnsi" w:hAnsiTheme="minorHAnsi" w:cstheme="minorHAnsi"/>
-          <w:sz w:val="24"/>
-          <w:szCs w:val="24"/>
-        </w:rPr>
-        <w:t xml:space="preserve"> </w:t>
-      </w:r>
-      <w:proofErr w:type="spellStart"/>
-      <w:r>
-        <w:rPr>
-          <w:rFonts w:asciiTheme="minorHAnsi" w:hAnsiTheme="minorHAnsi" w:cstheme="minorHAnsi"/>
-          <w:sz w:val="24"/>
-          <w:szCs w:val="24"/>
-        </w:rPr>
-        <w:t>xxxxx</w:t>
-      </w:r>
-      <w:proofErr w:type="spellEnd"/>
+        <w:t>Fabian Cardona</w:t>
+      </w:r>
       <w:r>
         <w:rPr>
           <w:rFonts w:asciiTheme="minorHAnsi" w:hAnsiTheme="minorHAnsi" w:cstheme="minorHAnsi"/>
@@ -984,7 +953,6 @@
         </w:rPr>
         <w:t xml:space="preserve">C. </w:t>
       </w:r>
-      <w:proofErr w:type="spellStart"/>
       <w:r>
         <w:rPr>
           <w:rFonts w:asciiTheme="minorHAnsi" w:hAnsiTheme="minorHAnsi" w:cstheme="minorHAnsi"/>
@@ -992,9 +960,8 @@
           <w:szCs w:val="24"/>
           <w:lang w:val="es-CO"/>
         </w:rPr>
-        <w:t>xxxxxxxxx</w:t>
-      </w:r>
-      <w:proofErr w:type="spellEnd"/>
+        <w:t>71579486</w:t>
+      </w:r>
       <w:r>
         <w:rPr>
           <w:rFonts w:asciiTheme="minorHAnsi" w:hAnsiTheme="minorHAnsi" w:cstheme="minorHAnsi"/>
@@ -1002,6 +969,33 @@
           <w:szCs w:val="24"/>
           <w:lang w:val="es-CO"/>
         </w:rPr>
+        <w:tab/>
+      </w:r>
+      <w:r>
+        <w:rPr>
+          <w:rFonts w:asciiTheme="minorHAnsi" w:hAnsiTheme="minorHAnsi" w:cstheme="minorHAnsi"/>
+          <w:sz w:val="24"/>
+          <w:szCs w:val="24"/>
+          <w:lang w:val="es-CO"/>
+        </w:rPr>
+        <w:tab/>
+      </w:r>
+      <w:r>
+        <w:rPr>
+          <w:rFonts w:asciiTheme="minorHAnsi" w:hAnsiTheme="minorHAnsi" w:cstheme="minorHAnsi"/>
+          <w:sz w:val="24"/>
+          <w:szCs w:val="24"/>
+          <w:lang w:val="es-CO"/>
+        </w:rPr>
+        <w:tab/>
+      </w:r>
+      <w:r>
+        <w:rPr>
+          <w:rFonts w:asciiTheme="minorHAnsi" w:hAnsiTheme="minorHAnsi" w:cstheme="minorHAnsi"/>
+          <w:sz w:val="24"/>
+          <w:szCs w:val="24"/>
+          <w:lang w:val="es-CO"/>
+        </w:rPr>
         <w:t xml:space="preserve">                                        </w:t>
       </w:r>
       <w:r>
@@ -1013,7 +1007,6 @@
         </w:rPr>
         <w:t xml:space="preserve">CC, </w:t>
       </w:r>
-      <w:proofErr w:type="spellStart"/>
       <w:r>
         <w:rPr>
           <w:rFonts w:ascii="Helvetica" w:hAnsi="Helvetica" w:cs="Helvetica"/>
@@ -1022,9 +1015,8 @@
           <w:szCs w:val="20"/>
           <w:shd w:val="clear" w:color="auto" w:fill="FFFFFF"/>
         </w:rPr>
-        <w:t>xxxxx</w:t>
-      </w:r>
-      <w:proofErr w:type="spellEnd"/>
+        <w:t>71888999</w:t>
+      </w:r>
     </w:p>
     <w:sectPr>
       <w:headerReference w:type="default" r:id="rId6"/>
@@ -1442,7 +1434,7 @@
               <w:sz w:val="22"/>
               <w:lang w:val="es-CO" w:eastAsia="en-US"/>
             </w:rPr>
-            <w:t>20</w:t>
+            <w:t>17</w:t>
           </w:r>
           <w:r>
             <w:rPr>
@@ -1482,7 +1474,7 @@
               <w:sz w:val="22"/>
               <w:lang w:val="es-CO" w:eastAsia="en-US"/>
             </w:rPr>
-            <w:t>1</w:t>
+            <w:t>2</w:t>
           </w:r>
         </w:p>
       </w:tc>
@@ -1849,6 +1841,7 @@
     <w:lsdException w:name="HTML Sample" w:semiHidden="1" w:unhideWhenUsed="1"/>
     <w:lsdException w:name="HTML Typewriter" w:semiHidden="1" w:unhideWhenUsed="1"/>
     <w:lsdException w:name="HTML Variable" w:semiHidden="1" w:unhideWhenUsed="1"/>
+    <w:lsdException w:name="Normal Table" w:semiHidden="1" w:unhideWhenUsed="1"/>
     <w:lsdException w:name="annotation subject" w:semiHidden="1" w:unhideWhenUsed="1"/>
     <w:lsdException w:name="No List" w:semiHidden="1" w:unhideWhenUsed="1"/>
     <w:lsdException w:name="Outline List 1" w:semiHidden="1" w:unhideWhenUsed="1"/>
@@ -1891,8 +1884,11 @@
     <w:lsdException w:name="Table Contemporary" w:semiHidden="1" w:unhideWhenUsed="1"/>
     <w:lsdException w:name="Table Elegant" w:semiHidden="1" w:unhideWhenUsed="1"/>
     <w:lsdException w:name="Table Professional" w:semiHidden="1" w:unhideWhenUsed="1"/>
+    <w:lsdException w:name="Table Subtle 1" w:semiHidden="1" w:unhideWhenUsed="1"/>
     <w:lsdException w:name="Table Subtle 2" w:semiHidden="1" w:unhideWhenUsed="1"/>
     <w:lsdException w:name="Table Web 1" w:semiHidden="1" w:unhideWhenUsed="1"/>
+    <w:lsdException w:name="Table Web 2" w:semiHidden="1" w:unhideWhenUsed="1"/>
+    <w:lsdException w:name="Table Web 3" w:semiHidden="1" w:unhideWhenUsed="1"/>
     <w:lsdException w:name="Balloon Text" w:semiHidden="1" w:unhideWhenUsed="1"/>
     <w:lsdException w:name="Table Grid" w:uiPriority="39"/>
     <w:lsdException w:name="Table Theme" w:semiHidden="1" w:unhideWhenUsed="1"/>

</xml_diff>

<commit_message>
implemented movimients controller download actions ++
</commit_message>
<xml_diff>
--- a/WSafe/WSafe.Web/SG-SST/1. PLANEAR/2022/1.1.1/Acta nombramiento Resp del sist.docx
+++ b/WSafe/WSafe.Web/SG-SST/1. PLANEAR/2022/1.1.1/Acta nombramiento Resp del sist.docx
@@ -99,7 +99,88 @@
           <w:sz w:val="24"/>
           <w:szCs w:val="24"/>
         </w:rPr>
-        <w:t>D&amp;S</w:t>
+        <w:t>xxxxxxx</w:t>
+      </w:r>
+      <w:r>
+        <w:rPr>
+          <w:rFonts w:asciiTheme="minorHAnsi" w:hAnsiTheme="minorHAnsi" w:cstheme="minorHAnsi"/>
+          <w:sz w:val="24"/>
+          <w:szCs w:val="24"/>
+        </w:rPr>
+        <w:t xml:space="preserve">Ha </w:t>
+      </w:r>
+      <w:r>
+        <w:rPr>
+          <w:rFonts w:asciiTheme="minorHAnsi" w:hAnsiTheme="minorHAnsi" w:cstheme="minorHAnsi"/>
+          <w:sz w:val="24"/>
+          <w:szCs w:val="24"/>
+        </w:rPr>
+        <w:t xml:space="preserve">decidido asignar </w:t>
+      </w:r>
+      <w:r>
+        <w:rPr>
+          <w:rFonts w:asciiTheme="minorHAnsi" w:hAnsiTheme="minorHAnsi" w:cstheme="minorHAnsi"/>
+          <w:sz w:val="24"/>
+          <w:szCs w:val="24"/>
+        </w:rPr>
+        <w:t xml:space="preserve">en mutuo acuerdo </w:t>
+      </w:r>
+      <w:r>
+        <w:rPr>
+          <w:rFonts w:asciiTheme="minorHAnsi" w:hAnsiTheme="minorHAnsi" w:cstheme="minorHAnsi"/>
+          <w:sz w:val="24"/>
+          <w:szCs w:val="24"/>
+        </w:rPr>
+        <w:t>como responsable del Sistema de Gestión y Se</w:t>
+      </w:r>
+      <w:r>
+        <w:rPr>
+          <w:rFonts w:asciiTheme="minorHAnsi" w:hAnsiTheme="minorHAnsi" w:cstheme="minorHAnsi"/>
+          <w:sz w:val="24"/>
+          <w:szCs w:val="24"/>
+        </w:rPr>
+        <w:t>g</w:t>
+      </w:r>
+      <w:r>
+        <w:rPr>
+          <w:rFonts w:asciiTheme="minorHAnsi" w:hAnsiTheme="minorHAnsi" w:cstheme="minorHAnsi"/>
+          <w:sz w:val="24"/>
+          <w:szCs w:val="24"/>
+        </w:rPr>
+        <w:t xml:space="preserve">uridad y Salud en el Trabajo a: </w:t>
+      </w:r>
+      <w:r>
+        <w:rPr>
+          <w:rFonts w:asciiTheme="minorHAnsi" w:hAnsiTheme="minorHAnsi" w:cstheme="minorHAnsi"/>
+          <w:b/>
+          <w:sz w:val="24"/>
+          <w:szCs w:val="24"/>
+        </w:rPr>
+        <w:t>xxxxxxxxx</w:t>
+      </w:r>
+      <w:r>
+        <w:rPr>
+          <w:rFonts w:asciiTheme="minorHAnsi" w:hAnsiTheme="minorHAnsi" w:cstheme="minorHAnsi"/>
+          <w:sz w:val="24"/>
+          <w:szCs w:val="24"/>
+        </w:rPr>
+        <w:t>,</w:t>
+      </w:r>
+      <w:r>
+        <w:rPr>
+          <w:rFonts w:asciiTheme="minorHAnsi" w:hAnsiTheme="minorHAnsi" w:cstheme="minorHAnsi"/>
+          <w:sz w:val="24"/>
+          <w:szCs w:val="24"/>
+        </w:rPr>
+        <w:t xml:space="preserve"> Identificado </w:t>
+      </w:r>
+      <w:r>
+        <w:rPr>
+          <w:rFonts w:asciiTheme="minorHAnsi" w:hAnsiTheme="minorHAnsi" w:cstheme="minorHAnsi"/>
+          <w:sz w:val="24"/>
+          <w:szCs w:val="24"/>
+        </w:rPr>
+        <w:t>(a) con documento de identidad</w:t>
       </w:r>
       <w:r>
         <w:rPr>
@@ -115,71 +196,23 @@
           <w:sz w:val="24"/>
           <w:szCs w:val="24"/>
         </w:rPr>
-        <w:t xml:space="preserve">decidido asignar </w:t>
-      </w:r>
-      <w:r>
-        <w:rPr>
-          <w:rFonts w:asciiTheme="minorHAnsi" w:hAnsiTheme="minorHAnsi" w:cstheme="minorHAnsi"/>
-          <w:sz w:val="24"/>
-          <w:szCs w:val="24"/>
-        </w:rPr>
-        <w:t xml:space="preserve">en mutuo acuerdo </w:t>
-      </w:r>
-      <w:r>
-        <w:rPr>
-          <w:rFonts w:asciiTheme="minorHAnsi" w:hAnsiTheme="minorHAnsi" w:cstheme="minorHAnsi"/>
-          <w:sz w:val="24"/>
-          <w:szCs w:val="24"/>
-        </w:rPr>
-        <w:t>como responsable del Sistema de Gestión y Se</w:t>
-      </w:r>
-      <w:r>
-        <w:rPr>
-          <w:rFonts w:asciiTheme="minorHAnsi" w:hAnsiTheme="minorHAnsi" w:cstheme="minorHAnsi"/>
-          <w:sz w:val="24"/>
-          <w:szCs w:val="24"/>
-        </w:rPr>
-        <w:t>g</w:t>
-      </w:r>
-      <w:r>
-        <w:rPr>
-          <w:rFonts w:asciiTheme="minorHAnsi" w:hAnsiTheme="minorHAnsi" w:cstheme="minorHAnsi"/>
-          <w:sz w:val="24"/>
-          <w:szCs w:val="24"/>
-        </w:rPr>
-        <w:t xml:space="preserve">uridad y Salud en el Trabajo a: </w:t>
-      </w:r>
-      <w:r>
-        <w:rPr>
-          <w:rFonts w:asciiTheme="minorHAnsi" w:hAnsiTheme="minorHAnsi" w:cstheme="minorHAnsi"/>
-          <w:sz w:val="24"/>
-          <w:szCs w:val="24"/>
-        </w:rPr>
-        <w:t>Fabian Cardona</w:t>
-      </w:r>
-      <w:r>
-        <w:rPr>
-          <w:rFonts w:asciiTheme="minorHAnsi" w:hAnsiTheme="minorHAnsi" w:cstheme="minorHAnsi"/>
-          <w:sz w:val="24"/>
-          <w:szCs w:val="24"/>
-        </w:rPr>
-        <w:t>,</w:t>
-      </w:r>
-      <w:r>
-        <w:rPr>
-          <w:rFonts w:asciiTheme="minorHAnsi" w:hAnsiTheme="minorHAnsi" w:cstheme="minorHAnsi"/>
-          <w:sz w:val="24"/>
-          <w:szCs w:val="24"/>
-        </w:rPr>
-        <w:t xml:space="preserve"> Identificado </w:t>
-      </w:r>
-      <w:r>
-        <w:rPr>
-          <w:rFonts w:asciiTheme="minorHAnsi" w:hAnsiTheme="minorHAnsi" w:cstheme="minorHAnsi"/>
-          <w:sz w:val="24"/>
-          <w:szCs w:val="24"/>
-        </w:rPr>
-        <w:t>(a) con documento de identidad</w:t>
+        <w:t>xxxxxxxx</w:t>
+      </w:r>
+      <w:r>
+        <w:rPr>
+          <w:rFonts w:asciiTheme="minorHAnsi" w:hAnsiTheme="minorHAnsi" w:cstheme="minorHAnsi"/>
+          <w:sz w:val="24"/>
+          <w:szCs w:val="24"/>
+        </w:rPr>
+        <w:t xml:space="preserve"> acompañada externamente por un profesional de seguridad y salud en el trabajo de la </w:t>
+      </w:r>
+      <w:r>
+        <w:rPr>
+          <w:rFonts w:asciiTheme="minorHAnsi" w:hAnsiTheme="minorHAnsi" w:cstheme="minorHAnsi"/>
+          <w:sz w:val="24"/>
+          <w:szCs w:val="24"/>
+        </w:rPr>
+        <w:t>empresa</w:t>
       </w:r>
       <w:r>
         <w:rPr>
@@ -194,40 +227,9 @@
           <w:rFonts w:asciiTheme="minorHAnsi" w:hAnsiTheme="minorHAnsi" w:cstheme="minorHAnsi"/>
           <w:sz w:val="24"/>
           <w:szCs w:val="24"/>
-        </w:rPr>
-        <w:t>71888415</w:t>
-      </w:r>
-      <w:r>
-        <w:rPr>
-          <w:rFonts w:asciiTheme="minorHAnsi" w:hAnsiTheme="minorHAnsi" w:cstheme="minorHAnsi"/>
-          <w:sz w:val="24"/>
-          <w:szCs w:val="24"/>
-        </w:rPr>
-        <w:t xml:space="preserve"> acompañada externamente por un profesional de seguridad y salud en el trabajo de la </w:t>
-      </w:r>
-      <w:r>
-        <w:rPr>
-          <w:rFonts w:asciiTheme="minorHAnsi" w:hAnsiTheme="minorHAnsi" w:cstheme="minorHAnsi"/>
-          <w:sz w:val="24"/>
-          <w:szCs w:val="24"/>
-        </w:rPr>
-        <w:t>empresa</w:t>
-      </w:r>
-      <w:r>
-        <w:rPr>
-          <w:rFonts w:asciiTheme="minorHAnsi" w:hAnsiTheme="minorHAnsi" w:cstheme="minorHAnsi"/>
-          <w:sz w:val="24"/>
-          <w:szCs w:val="24"/>
-        </w:rPr>
-        <w:t xml:space="preserve"> </w:t>
-      </w:r>
-      <w:r>
-        <w:rPr>
-          <w:rFonts w:asciiTheme="minorHAnsi" w:hAnsiTheme="minorHAnsi" w:cstheme="minorHAnsi"/>
-          <w:sz w:val="24"/>
-          <w:szCs w:val="24"/>
-        </w:rPr>
-        <w:t>Fabian Consultores</w:t>
+          <w:u w:val="single"/>
+        </w:rPr>
+        <w:t>xxxxxxxxxx</w:t>
       </w:r>
       <w:r>
         <w:rPr>
@@ -327,10 +329,11 @@
       <w:r>
         <w:rPr>
           <w:rFonts w:asciiTheme="minorHAnsi" w:hAnsiTheme="minorHAnsi" w:cstheme="minorHAnsi"/>
-          <w:sz w:val="24"/>
-          <w:szCs w:val="24"/>
-        </w:rPr>
-        <w:t>Fabian Cardona</w:t>
+          <w:b/>
+          <w:sz w:val="24"/>
+          <w:szCs w:val="24"/>
+        </w:rPr>
+        <w:t>xxxxxxxxx</w:t>
       </w:r>
       <w:r>
         <w:rPr>
@@ -511,17 +514,9 @@
           <w:rFonts w:asciiTheme="minorHAnsi" w:hAnsiTheme="minorHAnsi" w:cstheme="minorHAnsi"/>
           <w:sz w:val="24"/>
           <w:szCs w:val="24"/>
-        </w:rPr>
-        <w:t>1</w:t>
-      </w:r>
-      <w:r>
-        <w:rPr>
-          <w:rFonts w:asciiTheme="minorHAnsi" w:hAnsiTheme="minorHAnsi" w:cstheme="minorHAnsi"/>
-          <w:sz w:val="24"/>
-          <w:szCs w:val="24"/>
           <w:u w:val="single"/>
         </w:rPr>
-        <w:t>7</w:t>
+        <w:t>07</w:t>
       </w:r>
       <w:r>
         <w:rPr>
@@ -552,16 +547,17 @@
           <w:rFonts w:asciiTheme="minorHAnsi" w:hAnsiTheme="minorHAnsi" w:cstheme="minorHAnsi"/>
           <w:sz w:val="24"/>
           <w:szCs w:val="24"/>
-        </w:rPr>
-        <w:t>noviembre</w:t>
-      </w:r>
-      <w:r>
-        <w:rPr>
-          <w:rFonts w:asciiTheme="minorHAnsi" w:hAnsiTheme="minorHAnsi" w:cstheme="minorHAnsi"/>
-          <w:sz w:val="24"/>
-          <w:szCs w:val="24"/>
           <w:u w:val="single"/>
         </w:rPr>
+        <w:t>xxxxxx</w:t>
+      </w:r>
+      <w:r>
+        <w:rPr>
+          <w:rFonts w:asciiTheme="minorHAnsi" w:hAnsiTheme="minorHAnsi" w:cstheme="minorHAnsi"/>
+          <w:sz w:val="24"/>
+          <w:szCs w:val="24"/>
+          <w:u w:val="single"/>
+        </w:rPr>
         <w:t xml:space="preserve"> </w:t>
       </w:r>
       <w:r>
@@ -593,8 +589,9 @@
           <w:rFonts w:asciiTheme="minorHAnsi" w:hAnsiTheme="minorHAnsi" w:cstheme="minorHAnsi"/>
           <w:sz w:val="24"/>
           <w:szCs w:val="24"/>
-        </w:rPr>
-        <w:t>2022</w:t>
+          <w:u w:val="single"/>
+        </w:rPr>
+        <w:t>xxxx</w:t>
       </w:r>
       <w:r>
         <w:rPr>
@@ -856,75 +853,9 @@
           <w:rFonts w:asciiTheme="minorHAnsi" w:hAnsiTheme="minorHAnsi" w:cstheme="minorHAnsi"/>
           <w:sz w:val="24"/>
           <w:szCs w:val="24"/>
-        </w:rPr>
-        <w:t xml:space="preserve"> Cardona</w:t>
-      </w:r>
-      <w:r>
-        <w:rPr>
-          <w:rFonts w:asciiTheme="minorHAnsi" w:hAnsiTheme="minorHAnsi" w:cstheme="minorHAnsi"/>
-          <w:sz w:val="24"/>
-          <w:szCs w:val="24"/>
-        </w:rPr>
-        <w:tab/>
-      </w:r>
-      <w:r>
-        <w:rPr>
-          <w:rFonts w:asciiTheme="minorHAnsi" w:hAnsiTheme="minorHAnsi" w:cstheme="minorHAnsi"/>
-          <w:sz w:val="24"/>
-          <w:szCs w:val="24"/>
-        </w:rPr>
-        <w:tab/>
-      </w:r>
-      <w:r>
-        <w:rPr>
-          <w:rFonts w:asciiTheme="minorHAnsi" w:hAnsiTheme="minorHAnsi" w:cstheme="minorHAnsi"/>
-          <w:sz w:val="24"/>
-          <w:szCs w:val="24"/>
-        </w:rPr>
-        <w:tab/>
-      </w:r>
-      <w:r>
-        <w:rPr>
-          <w:rFonts w:asciiTheme="minorHAnsi" w:hAnsiTheme="minorHAnsi" w:cstheme="minorHAnsi"/>
-          <w:sz w:val="24"/>
-          <w:szCs w:val="24"/>
-        </w:rPr>
-        <w:t xml:space="preserve">                        </w:t>
-      </w:r>
-      <w:r>
-        <w:rPr>
-          <w:rFonts w:asciiTheme="minorHAnsi" w:hAnsiTheme="minorHAnsi" w:cstheme="minorHAnsi"/>
-          <w:sz w:val="24"/>
-          <w:szCs w:val="24"/>
-        </w:rPr>
-        <w:t>Fabian Cardona</w:t>
-      </w:r>
-      <w:r>
-        <w:rPr>
-          <w:rFonts w:asciiTheme="minorHAnsi" w:hAnsiTheme="minorHAnsi" w:cstheme="minorHAnsi"/>
-          <w:sz w:val="24"/>
-          <w:szCs w:val="24"/>
           <w:lang w:val="es-CO"/>
         </w:rPr>
-        <w:tab/>
-      </w:r>
-      <w:r>
-        <w:rPr>
-          <w:rFonts w:asciiTheme="minorHAnsi" w:hAnsiTheme="minorHAnsi" w:cstheme="minorHAnsi"/>
-          <w:sz w:val="24"/>
-          <w:szCs w:val="24"/>
-          <w:lang w:val="es-CO"/>
-        </w:rPr>
-        <w:tab/>
-      </w:r>
-      <w:r>
-        <w:rPr>
-          <w:rFonts w:asciiTheme="minorHAnsi" w:hAnsiTheme="minorHAnsi" w:cstheme="minorHAnsi"/>
-          <w:sz w:val="24"/>
-          <w:szCs w:val="24"/>
-          <w:lang w:val="es-CO"/>
-        </w:rPr>
-        <w:t xml:space="preserve">             </w:t>
+        <w:t xml:space="preserve"> </w:t>
       </w:r>
     </w:p>
     <w:p>
@@ -960,43 +891,7 @@
           <w:szCs w:val="24"/>
           <w:lang w:val="es-CO"/>
         </w:rPr>
-        <w:t>71579486</w:t>
-      </w:r>
-      <w:r>
-        <w:rPr>
-          <w:rFonts w:asciiTheme="minorHAnsi" w:hAnsiTheme="minorHAnsi" w:cstheme="minorHAnsi"/>
-          <w:sz w:val="24"/>
-          <w:szCs w:val="24"/>
-          <w:lang w:val="es-CO"/>
-        </w:rPr>
-        <w:tab/>
-      </w:r>
-      <w:r>
-        <w:rPr>
-          <w:rFonts w:asciiTheme="minorHAnsi" w:hAnsiTheme="minorHAnsi" w:cstheme="minorHAnsi"/>
-          <w:sz w:val="24"/>
-          <w:szCs w:val="24"/>
-          <w:lang w:val="es-CO"/>
-        </w:rPr>
-        <w:tab/>
-      </w:r>
-      <w:r>
-        <w:rPr>
-          <w:rFonts w:asciiTheme="minorHAnsi" w:hAnsiTheme="minorHAnsi" w:cstheme="minorHAnsi"/>
-          <w:sz w:val="24"/>
-          <w:szCs w:val="24"/>
-          <w:lang w:val="es-CO"/>
-        </w:rPr>
-        <w:tab/>
-      </w:r>
-      <w:r>
-        <w:rPr>
-          <w:rFonts w:asciiTheme="minorHAnsi" w:hAnsiTheme="minorHAnsi" w:cstheme="minorHAnsi"/>
-          <w:sz w:val="24"/>
-          <w:szCs w:val="24"/>
-          <w:lang w:val="es-CO"/>
-        </w:rPr>
-        <w:t xml:space="preserve">                                        </w:t>
+        <w:t xml:space="preserve">xxxxxxxxx                                        </w:t>
       </w:r>
       <w:r>
         <w:rPr>
@@ -1015,7 +910,7 @@
           <w:szCs w:val="20"/>
           <w:shd w:val="clear" w:color="auto" w:fill="FFFFFF"/>
         </w:rPr>
-        <w:t>71888999</w:t>
+        <w:t>xxxxx</w:t>
       </w:r>
     </w:p>
     <w:sectPr>
@@ -1434,7 +1329,7 @@
               <w:sz w:val="22"/>
               <w:lang w:val="es-CO" w:eastAsia="en-US"/>
             </w:rPr>
-            <w:t>17</w:t>
+            <w:t>24</w:t>
           </w:r>
           <w:r>
             <w:rPr>

</xml_diff>

<commit_message>
implemented movimients controller sendEmail methodo +
</commit_message>
<xml_diff>
--- a/WSafe/WSafe.Web/SG-SST/1. PLANEAR/2022/1.1.1/Acta nombramiento Resp del sist.docx
+++ b/WSafe/WSafe.Web/SG-SST/1. PLANEAR/2022/1.1.1/Acta nombramiento Resp del sist.docx
@@ -5,13 +5,6 @@
     <w:p>
       <w:pPr>
         <w:pStyle w:val="Sinespaciado"/>
-        <w:jc w:val="center"/>
-        <w:rPr>
-          <w:rFonts w:cs="Calibri"/>
-          <w:b/>
-          <w:sz w:val="24"/>
-          <w:lang w:val="es-CO"/>
-        </w:rPr>
       </w:pPr>
     </w:p>
     <w:p>
@@ -93,24 +86,14 @@
         </w:rPr>
         <w:t xml:space="preserve">la Empresa: </w:t>
       </w:r>
-      <w:proofErr w:type="spellStart"/>
-      <w:r>
-        <w:rPr>
-          <w:rFonts w:asciiTheme="minorHAnsi" w:hAnsiTheme="minorHAnsi" w:cstheme="minorHAnsi"/>
-          <w:sz w:val="24"/>
-          <w:szCs w:val="24"/>
-        </w:rPr>
-        <w:t>xxxxxxx</w:t>
-      </w:r>
-      <w:r>
-        <w:rPr>
-          <w:rFonts w:asciiTheme="minorHAnsi" w:hAnsiTheme="minorHAnsi" w:cstheme="minorHAnsi"/>
-          <w:sz w:val="24"/>
-          <w:szCs w:val="24"/>
-        </w:rPr>
-        <w:t>Ha</w:t>
-      </w:r>
-      <w:proofErr w:type="spellEnd"/>
+      <w:r>
+        <w:rPr>
+          <w:rFonts w:asciiTheme="minorHAnsi" w:hAnsiTheme="minorHAnsi" w:cstheme="minorHAnsi"/>
+          <w:sz w:val="24"/>
+          <w:szCs w:val="24"/>
+        </w:rPr>
+        <w:t>Al Alma S.A.</w:t>
+      </w:r>
       <w:r>
         <w:rPr>
           <w:rFonts w:asciiTheme="minorHAnsi" w:hAnsiTheme="minorHAnsi" w:cstheme="minorHAnsi"/>
@@ -159,17 +142,14 @@
         </w:rPr>
         <w:t xml:space="preserve">uridad y Salud en el Trabajo a: </w:t>
       </w:r>
-      <w:proofErr w:type="spellStart"/>
-      <w:r>
-        <w:rPr>
-          <w:rFonts w:asciiTheme="minorHAnsi" w:hAnsiTheme="minorHAnsi" w:cstheme="minorHAnsi"/>
-          <w:b/>
-          <w:sz w:val="24"/>
-          <w:szCs w:val="24"/>
-        </w:rPr>
-        <w:t>xxxxxxxxx</w:t>
-      </w:r>
-      <w:proofErr w:type="spellEnd"/>
+      <w:r>
+        <w:rPr>
+          <w:rFonts w:asciiTheme="minorHAnsi" w:hAnsiTheme="minorHAnsi" w:cstheme="minorHAnsi"/>
+          <w:sz w:val="24"/>
+          <w:szCs w:val="24"/>
+        </w:rPr>
+        <w:t>FABIAN CARDONA</w:t>
+      </w:r>
       <w:r>
         <w:rPr>
           <w:rFonts w:asciiTheme="minorHAnsi" w:hAnsiTheme="minorHAnsi" w:cstheme="minorHAnsi"/>
@@ -202,51 +182,14 @@
         </w:rPr>
         <w:t xml:space="preserve"> </w:t>
       </w:r>
-      <w:proofErr w:type="spellStart"/>
-      <w:r>
-        <w:rPr>
-          <w:rFonts w:asciiTheme="minorHAnsi" w:hAnsiTheme="minorHAnsi" w:cstheme="minorHAnsi"/>
-          <w:sz w:val="24"/>
-          <w:szCs w:val="24"/>
-        </w:rPr>
-        <w:t>xxxxxxxx</w:t>
-      </w:r>
-      <w:proofErr w:type="spellEnd"/>
-      <w:r>
-        <w:rPr>
-          <w:rFonts w:asciiTheme="minorHAnsi" w:hAnsiTheme="minorHAnsi" w:cstheme="minorHAnsi"/>
-          <w:sz w:val="24"/>
-          <w:szCs w:val="24"/>
-        </w:rPr>
-        <w:t xml:space="preserve"> acompañada externamente por un profesional de seguridad y salud en el trabajo de la </w:t>
-      </w:r>
-      <w:r>
-        <w:rPr>
-          <w:rFonts w:asciiTheme="minorHAnsi" w:hAnsiTheme="minorHAnsi" w:cstheme="minorHAnsi"/>
-          <w:sz w:val="24"/>
-          <w:szCs w:val="24"/>
-        </w:rPr>
-        <w:t>empresa</w:t>
-      </w:r>
-      <w:r>
-        <w:rPr>
-          <w:rFonts w:asciiTheme="minorHAnsi" w:hAnsiTheme="minorHAnsi" w:cstheme="minorHAnsi"/>
-          <w:sz w:val="24"/>
-          <w:szCs w:val="24"/>
-        </w:rPr>
-        <w:t xml:space="preserve"> </w:t>
-      </w:r>
-      <w:proofErr w:type="spellStart"/>
-      <w:r>
-        <w:rPr>
-          <w:rFonts w:asciiTheme="minorHAnsi" w:hAnsiTheme="minorHAnsi" w:cstheme="minorHAnsi"/>
-          <w:sz w:val="24"/>
-          <w:szCs w:val="24"/>
-          <w:u w:val="single"/>
-        </w:rPr>
-        <w:t>xxxxxxxxxx</w:t>
-      </w:r>
-      <w:proofErr w:type="spellEnd"/>
+      <w:r>
+        <w:rPr>
+          <w:rFonts w:asciiTheme="minorHAnsi" w:hAnsiTheme="minorHAnsi" w:cstheme="minorHAnsi"/>
+          <w:sz w:val="24"/>
+          <w:szCs w:val="24"/>
+        </w:rPr>
+        <w:t>983262040</w:t>
+      </w:r>
       <w:r>
         <w:rPr>
           <w:rFonts w:asciiTheme="minorHAnsi" w:hAnsiTheme="minorHAnsi" w:cstheme="minorHAnsi"/>
@@ -342,7 +285,14 @@
         </w:rPr>
         <w:t xml:space="preserve">de </w:t>
       </w:r>
-      <w:proofErr w:type="spellStart"/>
+      <w:r>
+        <w:rPr>
+          <w:rFonts w:asciiTheme="minorHAnsi" w:hAnsiTheme="minorHAnsi" w:cstheme="minorHAnsi"/>
+          <w:sz w:val="24"/>
+          <w:szCs w:val="24"/>
+        </w:rPr>
+        <w:t>FABIAN CARDONA</w:t>
+      </w:r>
       <w:r>
         <w:rPr>
           <w:rFonts w:asciiTheme="minorHAnsi" w:hAnsiTheme="minorHAnsi" w:cstheme="minorHAnsi"/>
@@ -350,9 +300,24 @@
           <w:sz w:val="24"/>
           <w:szCs w:val="24"/>
         </w:rPr>
-        <w:t>xxxxxxxxx</w:t>
-      </w:r>
-      <w:proofErr w:type="spellEnd"/>
+        <w:t xml:space="preserve"> </w:t>
+      </w:r>
+      <w:r>
+        <w:rPr>
+          <w:rFonts w:asciiTheme="minorHAnsi" w:hAnsiTheme="minorHAnsi" w:cstheme="minorHAnsi"/>
+          <w:sz w:val="24"/>
+          <w:szCs w:val="24"/>
+        </w:rPr>
+        <w:t xml:space="preserve">consistirá </w:t>
+      </w:r>
+      <w:r>
+        <w:rPr>
+          <w:rFonts w:asciiTheme="minorHAnsi" w:hAnsiTheme="minorHAnsi" w:cstheme="minorHAnsi"/>
+          <w:sz w:val="24"/>
+          <w:szCs w:val="24"/>
+        </w:rPr>
+        <w:t>en</w:t>
+      </w:r>
       <w:r>
         <w:rPr>
           <w:rFonts w:asciiTheme="minorHAnsi" w:hAnsiTheme="minorHAnsi" w:cstheme="minorHAnsi"/>
@@ -364,7 +329,6 @@
       <w:r>
         <w:rPr>
           <w:rFonts w:asciiTheme="minorHAnsi" w:hAnsiTheme="minorHAnsi" w:cstheme="minorHAnsi"/>
-          <w:b/>
           <w:sz w:val="24"/>
           <w:szCs w:val="24"/>
         </w:rPr>
@@ -376,31 +340,15 @@
           <w:sz w:val="24"/>
           <w:szCs w:val="24"/>
         </w:rPr>
-        <w:t xml:space="preserve">consistirá </w:t>
-      </w:r>
-      <w:r>
-        <w:rPr>
-          <w:rFonts w:asciiTheme="minorHAnsi" w:hAnsiTheme="minorHAnsi" w:cstheme="minorHAnsi"/>
-          <w:sz w:val="24"/>
-          <w:szCs w:val="24"/>
-        </w:rPr>
-        <w:t>en</w:t>
-      </w:r>
-      <w:r>
-        <w:rPr>
-          <w:rFonts w:asciiTheme="minorHAnsi" w:hAnsiTheme="minorHAnsi" w:cstheme="minorHAnsi"/>
-          <w:sz w:val="24"/>
-          <w:szCs w:val="24"/>
-        </w:rPr>
-        <w:t>,</w:t>
-      </w:r>
-      <w:r>
-        <w:rPr>
-          <w:rFonts w:asciiTheme="minorHAnsi" w:hAnsiTheme="minorHAnsi" w:cstheme="minorHAnsi"/>
-          <w:sz w:val="24"/>
-          <w:szCs w:val="24"/>
-        </w:rPr>
-        <w:t xml:space="preserve"> ejecutar y controlar el cumplimiento en todo el ciclo PHVA del Sistema de Gestión y Seguridad y Salud en el Trabajo</w:t>
+        <w:t xml:space="preserve">diseñar, </w:t>
+      </w:r>
+      <w:r>
+        <w:rPr>
+          <w:rFonts w:asciiTheme="minorHAnsi" w:hAnsiTheme="minorHAnsi" w:cstheme="minorHAnsi"/>
+          <w:sz w:val="24"/>
+          <w:szCs w:val="24"/>
+        </w:rPr>
+        <w:t>ejecutar y controlar el cumplimiento en todo el ciclo PHVA del Sistema de Gestión y Seguridad y Salud en el Trabajo</w:t>
       </w:r>
       <w:r>
         <w:rPr>
@@ -532,16 +480,48 @@
           <w:rFonts w:asciiTheme="minorHAnsi" w:hAnsiTheme="minorHAnsi" w:cstheme="minorHAnsi"/>
           <w:sz w:val="24"/>
           <w:szCs w:val="24"/>
+        </w:rPr>
+        <w:t>30</w:t>
+      </w:r>
+      <w:r>
+        <w:rPr>
+          <w:rFonts w:asciiTheme="minorHAnsi" w:hAnsiTheme="minorHAnsi" w:cstheme="minorHAnsi"/>
+          <w:sz w:val="24"/>
+          <w:szCs w:val="24"/>
+        </w:rPr>
+        <w:t xml:space="preserve"> </w:t>
+      </w:r>
+      <w:r>
+        <w:rPr>
+          <w:rFonts w:asciiTheme="minorHAnsi" w:hAnsiTheme="minorHAnsi" w:cstheme="minorHAnsi"/>
+          <w:sz w:val="24"/>
+          <w:szCs w:val="24"/>
+        </w:rPr>
+        <w:t>días</w:t>
+      </w:r>
+      <w:r>
+        <w:rPr>
+          <w:rFonts w:asciiTheme="minorHAnsi" w:hAnsiTheme="minorHAnsi" w:cstheme="minorHAnsi"/>
+          <w:sz w:val="24"/>
+          <w:szCs w:val="24"/>
+        </w:rPr>
+        <w:t xml:space="preserve"> del mes de </w:t>
+      </w:r>
+      <w:r>
+        <w:rPr>
+          <w:rFonts w:asciiTheme="minorHAnsi" w:hAnsiTheme="minorHAnsi" w:cstheme="minorHAnsi"/>
+          <w:sz w:val="24"/>
+          <w:szCs w:val="24"/>
+        </w:rPr>
+        <w:t>noviembre</w:t>
+      </w:r>
+      <w:r>
+        <w:rPr>
+          <w:rFonts w:asciiTheme="minorHAnsi" w:hAnsiTheme="minorHAnsi" w:cstheme="minorHAnsi"/>
+          <w:sz w:val="24"/>
+          <w:szCs w:val="24"/>
           <w:u w:val="single"/>
         </w:rPr>
-        <w:t>07</w:t>
-      </w:r>
-      <w:r>
-        <w:rPr>
-          <w:rFonts w:asciiTheme="minorHAnsi" w:hAnsiTheme="minorHAnsi" w:cstheme="minorHAnsi"/>
-          <w:sz w:val="24"/>
-          <w:szCs w:val="24"/>
-        </w:rPr>
         <w:t xml:space="preserve"> </w:t>
       </w:r>
       <w:r>
@@ -550,33 +530,21 @@
           <w:sz w:val="24"/>
           <w:szCs w:val="24"/>
         </w:rPr>
-        <w:t>días</w:t>
-      </w:r>
-      <w:r>
-        <w:rPr>
-          <w:rFonts w:asciiTheme="minorHAnsi" w:hAnsiTheme="minorHAnsi" w:cstheme="minorHAnsi"/>
-          <w:sz w:val="24"/>
-          <w:szCs w:val="24"/>
-        </w:rPr>
-        <w:t xml:space="preserve"> del mes de </w:t>
-      </w:r>
-      <w:proofErr w:type="spellStart"/>
-      <w:r>
-        <w:rPr>
-          <w:rFonts w:asciiTheme="minorHAnsi" w:hAnsiTheme="minorHAnsi" w:cstheme="minorHAnsi"/>
-          <w:sz w:val="24"/>
-          <w:szCs w:val="24"/>
-          <w:u w:val="single"/>
-        </w:rPr>
-        <w:t>xxxxxx</w:t>
-      </w:r>
-      <w:proofErr w:type="spellEnd"/>
-      <w:r>
-        <w:rPr>
-          <w:rFonts w:asciiTheme="minorHAnsi" w:hAnsiTheme="minorHAnsi" w:cstheme="minorHAnsi"/>
-          <w:sz w:val="24"/>
-          <w:szCs w:val="24"/>
-          <w:u w:val="single"/>
+        <w:t>del</w:t>
+      </w:r>
+      <w:r>
+        <w:rPr>
+          <w:rFonts w:asciiTheme="minorHAnsi" w:hAnsiTheme="minorHAnsi" w:cstheme="minorHAnsi"/>
+          <w:sz w:val="24"/>
+          <w:szCs w:val="24"/>
+        </w:rPr>
+        <w:t xml:space="preserve"> año</w:t>
+      </w:r>
+      <w:r>
+        <w:rPr>
+          <w:rFonts w:asciiTheme="minorHAnsi" w:hAnsiTheme="minorHAnsi" w:cstheme="minorHAnsi"/>
+          <w:sz w:val="24"/>
+          <w:szCs w:val="24"/>
         </w:rPr>
         <w:t xml:space="preserve"> </w:t>
       </w:r>
@@ -586,35 +554,8 @@
           <w:sz w:val="24"/>
           <w:szCs w:val="24"/>
         </w:rPr>
-        <w:t>del</w:t>
-      </w:r>
-      <w:r>
-        <w:rPr>
-          <w:rFonts w:asciiTheme="minorHAnsi" w:hAnsiTheme="minorHAnsi" w:cstheme="minorHAnsi"/>
-          <w:sz w:val="24"/>
-          <w:szCs w:val="24"/>
-        </w:rPr>
-        <w:t xml:space="preserve"> año</w:t>
-      </w:r>
-      <w:r>
-        <w:rPr>
-          <w:rFonts w:asciiTheme="minorHAnsi" w:hAnsiTheme="minorHAnsi" w:cstheme="minorHAnsi"/>
-          <w:sz w:val="24"/>
-          <w:szCs w:val="24"/>
-        </w:rPr>
-        <w:t xml:space="preserve"> </w:t>
-      </w:r>
-      <w:proofErr w:type="spellStart"/>
-      <w:r>
-        <w:rPr>
-          <w:rFonts w:asciiTheme="minorHAnsi" w:hAnsiTheme="minorHAnsi" w:cstheme="minorHAnsi"/>
-          <w:sz w:val="24"/>
-          <w:szCs w:val="24"/>
-          <w:u w:val="single"/>
-        </w:rPr>
-        <w:t>xxxx</w:t>
-      </w:r>
-      <w:proofErr w:type="spellEnd"/>
+        <w:t>2022</w:t>
+      </w:r>
       <w:r>
         <w:rPr>
           <w:rFonts w:asciiTheme="minorHAnsi" w:hAnsiTheme="minorHAnsi" w:cstheme="minorHAnsi"/>
@@ -862,7 +803,54 @@
           <w:szCs w:val="24"/>
         </w:rPr>
       </w:pPr>
-      <w:proofErr w:type="spellStart"/>
+      <w:r>
+        <w:rPr>
+          <w:rFonts w:asciiTheme="minorHAnsi" w:hAnsiTheme="minorHAnsi" w:cstheme="minorHAnsi"/>
+          <w:sz w:val="24"/>
+          <w:szCs w:val="24"/>
+        </w:rPr>
+        <w:t>FRANCISCO PUERTA</w:t>
+      </w:r>
+      <w:r>
+        <w:rPr>
+          <w:rFonts w:asciiTheme="minorHAnsi" w:hAnsiTheme="minorHAnsi" w:cstheme="minorHAnsi"/>
+          <w:sz w:val="24"/>
+          <w:szCs w:val="24"/>
+        </w:rPr>
+        <w:tab/>
+      </w:r>
+      <w:r>
+        <w:rPr>
+          <w:rFonts w:asciiTheme="minorHAnsi" w:hAnsiTheme="minorHAnsi" w:cstheme="minorHAnsi"/>
+          <w:sz w:val="24"/>
+          <w:szCs w:val="24"/>
+        </w:rPr>
+        <w:t xml:space="preserve">                        </w:t>
+      </w:r>
+      <w:r>
+        <w:rPr>
+          <w:rFonts w:asciiTheme="minorHAnsi" w:hAnsiTheme="minorHAnsi" w:cstheme="minorHAnsi"/>
+          <w:sz w:val="24"/>
+          <w:szCs w:val="24"/>
+        </w:rPr>
+        <w:tab/>
+      </w:r>
+      <w:r>
+        <w:rPr>
+          <w:rFonts w:asciiTheme="minorHAnsi" w:hAnsiTheme="minorHAnsi" w:cstheme="minorHAnsi"/>
+          <w:sz w:val="24"/>
+          <w:szCs w:val="24"/>
+        </w:rPr>
+        <w:tab/>
+      </w:r>
+      <w:r>
+        <w:rPr>
+          <w:rFonts w:asciiTheme="minorHAnsi" w:hAnsiTheme="minorHAnsi" w:cstheme="minorHAnsi"/>
+          <w:sz w:val="24"/>
+          <w:szCs w:val="24"/>
+        </w:rPr>
+        <w:tab/>
+      </w:r>
       <w:r>
         <w:rPr>
           <w:rFonts w:asciiTheme="minorHAnsi" w:hAnsiTheme="minorHAnsi" w:cstheme="minorHAnsi"/>
@@ -877,39 +865,6 @@
           <w:sz w:val="24"/>
           <w:szCs w:val="24"/>
         </w:rPr>
-        <w:t>xxxxxx</w:t>
-      </w:r>
-      <w:proofErr w:type="spellEnd"/>
-      <w:r>
-        <w:rPr>
-          <w:rFonts w:asciiTheme="minorHAnsi" w:hAnsiTheme="minorHAnsi" w:cstheme="minorHAnsi"/>
-          <w:sz w:val="24"/>
-          <w:szCs w:val="24"/>
-        </w:rPr>
-        <w:tab/>
-      </w:r>
-      <w:r>
-        <w:rPr>
-          <w:rFonts w:asciiTheme="minorHAnsi" w:hAnsiTheme="minorHAnsi" w:cstheme="minorHAnsi"/>
-          <w:sz w:val="24"/>
-          <w:szCs w:val="24"/>
-        </w:rPr>
-        <w:t xml:space="preserve">                        </w:t>
-      </w:r>
-      <w:r>
-        <w:rPr>
-          <w:rFonts w:asciiTheme="minorHAnsi" w:hAnsiTheme="minorHAnsi" w:cstheme="minorHAnsi"/>
-          <w:sz w:val="24"/>
-          <w:szCs w:val="24"/>
-        </w:rPr>
-        <w:t>Nombre</w:t>
-      </w:r>
-      <w:r>
-        <w:rPr>
-          <w:rFonts w:asciiTheme="minorHAnsi" w:hAnsiTheme="minorHAnsi" w:cstheme="minorHAnsi"/>
-          <w:sz w:val="24"/>
-          <w:szCs w:val="24"/>
-        </w:rPr>
         <w:t>:</w:t>
       </w:r>
       <w:r>
@@ -920,24 +875,13 @@
         </w:rPr>
         <w:t xml:space="preserve"> </w:t>
       </w:r>
-      <w:proofErr w:type="spellStart"/>
-      <w:r>
-        <w:rPr>
-          <w:rFonts w:asciiTheme="minorHAnsi" w:hAnsiTheme="minorHAnsi" w:cstheme="minorHAnsi"/>
-          <w:sz w:val="24"/>
-          <w:szCs w:val="24"/>
-        </w:rPr>
-        <w:t>xxxxx</w:t>
-      </w:r>
-      <w:proofErr w:type="spellEnd"/>
-      <w:r>
-        <w:rPr>
-          <w:rFonts w:asciiTheme="minorHAnsi" w:hAnsiTheme="minorHAnsi" w:cstheme="minorHAnsi"/>
-          <w:sz w:val="24"/>
-          <w:szCs w:val="24"/>
-          <w:lang w:val="es-CO"/>
-        </w:rPr>
-        <w:tab/>
+      <w:r>
+        <w:rPr>
+          <w:rFonts w:asciiTheme="minorHAnsi" w:hAnsiTheme="minorHAnsi" w:cstheme="minorHAnsi"/>
+          <w:sz w:val="24"/>
+          <w:szCs w:val="24"/>
+        </w:rPr>
+        <w:t>FABIAN CARDONA</w:t>
       </w:r>
       <w:r>
         <w:rPr>
@@ -984,7 +928,6 @@
         </w:rPr>
         <w:t xml:space="preserve">C. </w:t>
       </w:r>
-      <w:proofErr w:type="spellStart"/>
       <w:r>
         <w:rPr>
           <w:rFonts w:asciiTheme="minorHAnsi" w:hAnsiTheme="minorHAnsi" w:cstheme="minorHAnsi"/>
@@ -992,9 +935,8 @@
           <w:szCs w:val="24"/>
           <w:lang w:val="es-CO"/>
         </w:rPr>
-        <w:t>xxxxxxxxx</w:t>
-      </w:r>
-      <w:proofErr w:type="spellEnd"/>
+        <w:t>71579486</w:t>
+      </w:r>
       <w:r>
         <w:rPr>
           <w:rFonts w:asciiTheme="minorHAnsi" w:hAnsiTheme="minorHAnsi" w:cstheme="minorHAnsi"/>
@@ -1011,20 +953,43 @@
           <w:szCs w:val="24"/>
           <w:lang w:val="es-CO"/>
         </w:rPr>
+        <w:tab/>
+      </w:r>
+      <w:r>
+        <w:rPr>
+          <w:rFonts w:asciiTheme="minorHAnsi" w:hAnsiTheme="minorHAnsi" w:cstheme="minorHAnsi"/>
+          <w:sz w:val="24"/>
+          <w:szCs w:val="24"/>
+          <w:lang w:val="es-CO"/>
+        </w:rPr>
+        <w:tab/>
+      </w:r>
+      <w:r>
+        <w:rPr>
+          <w:rFonts w:asciiTheme="minorHAnsi" w:hAnsiTheme="minorHAnsi" w:cstheme="minorHAnsi"/>
+          <w:sz w:val="24"/>
+          <w:szCs w:val="24"/>
+          <w:lang w:val="es-CO"/>
+        </w:rPr>
+        <w:tab/>
+      </w:r>
+      <w:r>
+        <w:rPr>
+          <w:rFonts w:asciiTheme="minorHAnsi" w:hAnsiTheme="minorHAnsi" w:cstheme="minorHAnsi"/>
+          <w:sz w:val="24"/>
+          <w:szCs w:val="24"/>
+          <w:lang w:val="es-CO"/>
+        </w:rPr>
         <w:t xml:space="preserve">CC, </w:t>
       </w:r>
-      <w:proofErr w:type="spellStart"/>
-      <w:r>
-        <w:rPr>
-          <w:rFonts w:ascii="Helvetica" w:hAnsi="Helvetica" w:cs="Helvetica"/>
-          <w:color w:val="000000"/>
-          <w:sz w:val="20"/>
-          <w:szCs w:val="20"/>
-          <w:shd w:val="clear" w:color="auto" w:fill="FFFFFF"/>
-        </w:rPr>
-        <w:t>xxxxx</w:t>
-      </w:r>
-      <w:proofErr w:type="spellEnd"/>
+      <w:r>
+        <w:rPr>
+          <w:rFonts w:asciiTheme="minorHAnsi" w:hAnsiTheme="minorHAnsi" w:cstheme="minorHAnsi"/>
+          <w:sz w:val="24"/>
+          <w:szCs w:val="24"/>
+        </w:rPr>
+        <w:t>983262040</w:t>
+      </w:r>
     </w:p>
     <w:sectPr>
       <w:headerReference w:type="default" r:id="rId6"/>
@@ -1203,7 +1168,7 @@
               <w:sz w:val="22"/>
               <w:lang w:val="es-CO" w:eastAsia="en-US"/>
             </w:rPr>
-            <w:t>2</w:t>
+            <w:t>1</w:t>
           </w:r>
         </w:p>
       </w:tc>
@@ -1314,7 +1279,7 @@
               <w:sz w:val="22"/>
               <w:lang w:val="es-CO" w:eastAsia="en-US"/>
             </w:rPr>
-            <w:t>Versión: 0</w:t>
+            <w:t xml:space="preserve">Versión: </w:t>
           </w:r>
           <w:r>
             <w:rPr>
@@ -1322,7 +1287,7 @@
               <w:sz w:val="22"/>
               <w:lang w:val="es-CO" w:eastAsia="en-US"/>
             </w:rPr>
-            <w:t>0</w:t>
+            <w:t>1.0</w:t>
           </w:r>
         </w:p>
       </w:tc>
@@ -1442,7 +1407,15 @@
               <w:sz w:val="22"/>
               <w:lang w:val="es-CO" w:eastAsia="en-US"/>
             </w:rPr>
-            <w:t>20</w:t>
+            <w:t>3</w:t>
+          </w:r>
+          <w:r>
+            <w:rPr>
+              <w:rFonts w:ascii="Calibri" w:eastAsia="Calibri" w:hAnsi="Calibri" w:cs="Calibri"/>
+              <w:sz w:val="22"/>
+              <w:lang w:val="es-CO" w:eastAsia="en-US"/>
+            </w:rPr>
+            <w:t>0</w:t>
           </w:r>
           <w:r>
             <w:rPr>
@@ -1482,7 +1455,7 @@
               <w:sz w:val="22"/>
               <w:lang w:val="es-CO" w:eastAsia="en-US"/>
             </w:rPr>
-            <w:t>1</w:t>
+            <w:t>2</w:t>
           </w:r>
         </w:p>
       </w:tc>
@@ -1849,6 +1822,7 @@
     <w:lsdException w:name="HTML Sample" w:semiHidden="1" w:unhideWhenUsed="1"/>
     <w:lsdException w:name="HTML Typewriter" w:semiHidden="1" w:unhideWhenUsed="1"/>
     <w:lsdException w:name="HTML Variable" w:semiHidden="1" w:unhideWhenUsed="1"/>
+    <w:lsdException w:name="Normal Table" w:semiHidden="1" w:unhideWhenUsed="1"/>
     <w:lsdException w:name="annotation subject" w:semiHidden="1" w:unhideWhenUsed="1"/>
     <w:lsdException w:name="No List" w:semiHidden="1" w:unhideWhenUsed="1"/>
     <w:lsdException w:name="Outline List 1" w:semiHidden="1" w:unhideWhenUsed="1"/>
@@ -1891,8 +1865,11 @@
     <w:lsdException w:name="Table Contemporary" w:semiHidden="1" w:unhideWhenUsed="1"/>
     <w:lsdException w:name="Table Elegant" w:semiHidden="1" w:unhideWhenUsed="1"/>
     <w:lsdException w:name="Table Professional" w:semiHidden="1" w:unhideWhenUsed="1"/>
+    <w:lsdException w:name="Table Subtle 1" w:semiHidden="1" w:unhideWhenUsed="1"/>
     <w:lsdException w:name="Table Subtle 2" w:semiHidden="1" w:unhideWhenUsed="1"/>
     <w:lsdException w:name="Table Web 1" w:semiHidden="1" w:unhideWhenUsed="1"/>
+    <w:lsdException w:name="Table Web 2" w:semiHidden="1" w:unhideWhenUsed="1"/>
+    <w:lsdException w:name="Table Web 3" w:semiHidden="1" w:unhideWhenUsed="1"/>
     <w:lsdException w:name="Balloon Text" w:semiHidden="1" w:unhideWhenUsed="1"/>
     <w:lsdException w:name="Table Grid" w:uiPriority="39"/>
     <w:lsdException w:name="Table Theme" w:semiHidden="1" w:unhideWhenUsed="1"/>

</xml_diff>

<commit_message>
implrmrnted movimient controller filtrar movimiento
</commit_message>
<xml_diff>
--- a/WSafe/WSafe.Web/SG-SST/1. PLANEAR/2022/1.1.1/Acta nombramiento Resp del sist.docx
+++ b/WSafe/WSafe.Web/SG-SST/1. PLANEAR/2022/1.1.1/Acta nombramiento Resp del sist.docx
@@ -5,6 +5,13 @@
     <w:p>
       <w:pPr>
         <w:pStyle w:val="Sinespaciado"/>
+        <w:jc w:val="center"/>
+        <w:rPr>
+          <w:rFonts w:cs="Calibri"/>
+          <w:b/>
+          <w:sz w:val="24"/>
+          <w:lang w:val="es-CO"/>
+        </w:rPr>
       </w:pPr>
     </w:p>
     <w:p>
@@ -86,14 +93,24 @@
         </w:rPr>
         <w:t xml:space="preserve">la Empresa: </w:t>
       </w:r>
-      <w:r>
-        <w:rPr>
-          <w:rFonts w:asciiTheme="minorHAnsi" w:hAnsiTheme="minorHAnsi" w:cstheme="minorHAnsi"/>
-          <w:sz w:val="24"/>
-          <w:szCs w:val="24"/>
-        </w:rPr>
-        <w:t>Al Alma S.A.</w:t>
-      </w:r>
+      <w:proofErr w:type="spellStart"/>
+      <w:r>
+        <w:rPr>
+          <w:rFonts w:asciiTheme="minorHAnsi" w:hAnsiTheme="minorHAnsi" w:cstheme="minorHAnsi"/>
+          <w:sz w:val="24"/>
+          <w:szCs w:val="24"/>
+        </w:rPr>
+        <w:t>xxxxxxx</w:t>
+      </w:r>
+      <w:r>
+        <w:rPr>
+          <w:rFonts w:asciiTheme="minorHAnsi" w:hAnsiTheme="minorHAnsi" w:cstheme="minorHAnsi"/>
+          <w:sz w:val="24"/>
+          <w:szCs w:val="24"/>
+        </w:rPr>
+        <w:t>Ha</w:t>
+      </w:r>
+      <w:proofErr w:type="spellEnd"/>
       <w:r>
         <w:rPr>
           <w:rFonts w:asciiTheme="minorHAnsi" w:hAnsiTheme="minorHAnsi" w:cstheme="minorHAnsi"/>
@@ -142,14 +159,17 @@
         </w:rPr>
         <w:t xml:space="preserve">uridad y Salud en el Trabajo a: </w:t>
       </w:r>
-      <w:r>
-        <w:rPr>
-          <w:rFonts w:asciiTheme="minorHAnsi" w:hAnsiTheme="minorHAnsi" w:cstheme="minorHAnsi"/>
-          <w:sz w:val="24"/>
-          <w:szCs w:val="24"/>
-        </w:rPr>
-        <w:t>FABIAN CARDONA</w:t>
-      </w:r>
+      <w:proofErr w:type="spellStart"/>
+      <w:r>
+        <w:rPr>
+          <w:rFonts w:asciiTheme="minorHAnsi" w:hAnsiTheme="minorHAnsi" w:cstheme="minorHAnsi"/>
+          <w:b/>
+          <w:sz w:val="24"/>
+          <w:szCs w:val="24"/>
+        </w:rPr>
+        <w:t>xxxxxxxxx</w:t>
+      </w:r>
+      <w:proofErr w:type="spellEnd"/>
       <w:r>
         <w:rPr>
           <w:rFonts w:asciiTheme="minorHAnsi" w:hAnsiTheme="minorHAnsi" w:cstheme="minorHAnsi"/>
@@ -182,14 +202,51 @@
         </w:rPr>
         <w:t xml:space="preserve"> </w:t>
       </w:r>
-      <w:r>
-        <w:rPr>
-          <w:rFonts w:asciiTheme="minorHAnsi" w:hAnsiTheme="minorHAnsi" w:cstheme="minorHAnsi"/>
-          <w:sz w:val="24"/>
-          <w:szCs w:val="24"/>
-        </w:rPr>
-        <w:t>983262040</w:t>
-      </w:r>
+      <w:proofErr w:type="spellStart"/>
+      <w:r>
+        <w:rPr>
+          <w:rFonts w:asciiTheme="minorHAnsi" w:hAnsiTheme="minorHAnsi" w:cstheme="minorHAnsi"/>
+          <w:sz w:val="24"/>
+          <w:szCs w:val="24"/>
+        </w:rPr>
+        <w:t>xxxxxxxx</w:t>
+      </w:r>
+      <w:proofErr w:type="spellEnd"/>
+      <w:r>
+        <w:rPr>
+          <w:rFonts w:asciiTheme="minorHAnsi" w:hAnsiTheme="minorHAnsi" w:cstheme="minorHAnsi"/>
+          <w:sz w:val="24"/>
+          <w:szCs w:val="24"/>
+        </w:rPr>
+        <w:t xml:space="preserve"> acompañada externamente por un profesional de seguridad y salud en el trabajo de la </w:t>
+      </w:r>
+      <w:r>
+        <w:rPr>
+          <w:rFonts w:asciiTheme="minorHAnsi" w:hAnsiTheme="minorHAnsi" w:cstheme="minorHAnsi"/>
+          <w:sz w:val="24"/>
+          <w:szCs w:val="24"/>
+        </w:rPr>
+        <w:t>empresa</w:t>
+      </w:r>
+      <w:r>
+        <w:rPr>
+          <w:rFonts w:asciiTheme="minorHAnsi" w:hAnsiTheme="minorHAnsi" w:cstheme="minorHAnsi"/>
+          <w:sz w:val="24"/>
+          <w:szCs w:val="24"/>
+        </w:rPr>
+        <w:t xml:space="preserve"> </w:t>
+      </w:r>
+      <w:proofErr w:type="spellStart"/>
+      <w:r>
+        <w:rPr>
+          <w:rFonts w:asciiTheme="minorHAnsi" w:hAnsiTheme="minorHAnsi" w:cstheme="minorHAnsi"/>
+          <w:sz w:val="24"/>
+          <w:szCs w:val="24"/>
+          <w:u w:val="single"/>
+        </w:rPr>
+        <w:t>xxxxxxxxxx</w:t>
+      </w:r>
+      <w:proofErr w:type="spellEnd"/>
       <w:r>
         <w:rPr>
           <w:rFonts w:asciiTheme="minorHAnsi" w:hAnsiTheme="minorHAnsi" w:cstheme="minorHAnsi"/>
@@ -285,14 +342,7 @@
         </w:rPr>
         <w:t xml:space="preserve">de </w:t>
       </w:r>
-      <w:r>
-        <w:rPr>
-          <w:rFonts w:asciiTheme="minorHAnsi" w:hAnsiTheme="minorHAnsi" w:cstheme="minorHAnsi"/>
-          <w:sz w:val="24"/>
-          <w:szCs w:val="24"/>
-        </w:rPr>
-        <w:t>FABIAN CARDONA</w:t>
-      </w:r>
+      <w:proofErr w:type="spellStart"/>
       <w:r>
         <w:rPr>
           <w:rFonts w:asciiTheme="minorHAnsi" w:hAnsiTheme="minorHAnsi" w:cstheme="minorHAnsi"/>
@@ -300,6 +350,24 @@
           <w:sz w:val="24"/>
           <w:szCs w:val="24"/>
         </w:rPr>
+        <w:t>xxxxxxxxx</w:t>
+      </w:r>
+      <w:proofErr w:type="spellEnd"/>
+      <w:r>
+        <w:rPr>
+          <w:rFonts w:asciiTheme="minorHAnsi" w:hAnsiTheme="minorHAnsi" w:cstheme="minorHAnsi"/>
+          <w:sz w:val="24"/>
+          <w:szCs w:val="24"/>
+        </w:rPr>
+        <w:t>,</w:t>
+      </w:r>
+      <w:r>
+        <w:rPr>
+          <w:rFonts w:asciiTheme="minorHAnsi" w:hAnsiTheme="minorHAnsi" w:cstheme="minorHAnsi"/>
+          <w:b/>
+          <w:sz w:val="24"/>
+          <w:szCs w:val="24"/>
+        </w:rPr>
         <w:t xml:space="preserve"> </w:t>
       </w:r>
       <w:r>
@@ -332,23 +400,7 @@
           <w:sz w:val="24"/>
           <w:szCs w:val="24"/>
         </w:rPr>
-        <w:t xml:space="preserve"> </w:t>
-      </w:r>
-      <w:r>
-        <w:rPr>
-          <w:rFonts w:asciiTheme="minorHAnsi" w:hAnsiTheme="minorHAnsi" w:cstheme="minorHAnsi"/>
-          <w:sz w:val="24"/>
-          <w:szCs w:val="24"/>
-        </w:rPr>
-        <w:t xml:space="preserve">diseñar, </w:t>
-      </w:r>
-      <w:r>
-        <w:rPr>
-          <w:rFonts w:asciiTheme="minorHAnsi" w:hAnsiTheme="minorHAnsi" w:cstheme="minorHAnsi"/>
-          <w:sz w:val="24"/>
-          <w:szCs w:val="24"/>
-        </w:rPr>
-        <w:t>ejecutar y controlar el cumplimiento en todo el ciclo PHVA del Sistema de Gestión y Seguridad y Salud en el Trabajo</w:t>
+        <w:t xml:space="preserve"> ejecutar y controlar el cumplimiento en todo el ciclo PHVA del Sistema de Gestión y Seguridad y Salud en el Trabajo</w:t>
       </w:r>
       <w:r>
         <w:rPr>
@@ -480,8 +532,9 @@
           <w:rFonts w:asciiTheme="minorHAnsi" w:hAnsiTheme="minorHAnsi" w:cstheme="minorHAnsi"/>
           <w:sz w:val="24"/>
           <w:szCs w:val="24"/>
-        </w:rPr>
-        <w:t>30</w:t>
+          <w:u w:val="single"/>
+        </w:rPr>
+        <w:t>07</w:t>
       </w:r>
       <w:r>
         <w:rPr>
@@ -507,14 +560,7 @@
         </w:rPr>
         <w:t xml:space="preserve"> del mes de </w:t>
       </w:r>
-      <w:r>
-        <w:rPr>
-          <w:rFonts w:asciiTheme="minorHAnsi" w:hAnsiTheme="minorHAnsi" w:cstheme="minorHAnsi"/>
-          <w:sz w:val="24"/>
-          <w:szCs w:val="24"/>
-        </w:rPr>
-        <w:t>noviembre</w:t>
-      </w:r>
+      <w:proofErr w:type="spellStart"/>
       <w:r>
         <w:rPr>
           <w:rFonts w:asciiTheme="minorHAnsi" w:hAnsiTheme="minorHAnsi" w:cstheme="minorHAnsi"/>
@@ -522,6 +568,16 @@
           <w:szCs w:val="24"/>
           <w:u w:val="single"/>
         </w:rPr>
+        <w:t>xxxxxx</w:t>
+      </w:r>
+      <w:proofErr w:type="spellEnd"/>
+      <w:r>
+        <w:rPr>
+          <w:rFonts w:asciiTheme="minorHAnsi" w:hAnsiTheme="minorHAnsi" w:cstheme="minorHAnsi"/>
+          <w:sz w:val="24"/>
+          <w:szCs w:val="24"/>
+          <w:u w:val="single"/>
+        </w:rPr>
         <w:t xml:space="preserve"> </w:t>
       </w:r>
       <w:r>
@@ -548,14 +604,17 @@
         </w:rPr>
         <w:t xml:space="preserve"> </w:t>
       </w:r>
-      <w:r>
-        <w:rPr>
-          <w:rFonts w:asciiTheme="minorHAnsi" w:hAnsiTheme="minorHAnsi" w:cstheme="minorHAnsi"/>
-          <w:sz w:val="24"/>
-          <w:szCs w:val="24"/>
-        </w:rPr>
-        <w:t>2022</w:t>
-      </w:r>
+      <w:proofErr w:type="spellStart"/>
+      <w:r>
+        <w:rPr>
+          <w:rFonts w:asciiTheme="minorHAnsi" w:hAnsiTheme="minorHAnsi" w:cstheme="minorHAnsi"/>
+          <w:sz w:val="24"/>
+          <w:szCs w:val="24"/>
+          <w:u w:val="single"/>
+        </w:rPr>
+        <w:t>xxxx</w:t>
+      </w:r>
+      <w:proofErr w:type="spellEnd"/>
       <w:r>
         <w:rPr>
           <w:rFonts w:asciiTheme="minorHAnsi" w:hAnsiTheme="minorHAnsi" w:cstheme="minorHAnsi"/>
@@ -803,14 +862,24 @@
           <w:szCs w:val="24"/>
         </w:rPr>
       </w:pPr>
-      <w:r>
-        <w:rPr>
-          <w:rFonts w:asciiTheme="minorHAnsi" w:hAnsiTheme="minorHAnsi" w:cstheme="minorHAnsi"/>
-          <w:sz w:val="24"/>
-          <w:szCs w:val="24"/>
-        </w:rPr>
-        <w:t>FRANCISCO PUERTA</w:t>
-      </w:r>
+      <w:proofErr w:type="spellStart"/>
+      <w:r>
+        <w:rPr>
+          <w:rFonts w:asciiTheme="minorHAnsi" w:hAnsiTheme="minorHAnsi" w:cstheme="minorHAnsi"/>
+          <w:sz w:val="24"/>
+          <w:szCs w:val="24"/>
+        </w:rPr>
+        <w:t>Nombre</w:t>
+      </w:r>
+      <w:r>
+        <w:rPr>
+          <w:rFonts w:asciiTheme="minorHAnsi" w:hAnsiTheme="minorHAnsi" w:cstheme="minorHAnsi"/>
+          <w:sz w:val="24"/>
+          <w:szCs w:val="24"/>
+        </w:rPr>
+        <w:t>xxxxxx</w:t>
+      </w:r>
+      <w:proofErr w:type="spellEnd"/>
       <w:r>
         <w:rPr>
           <w:rFonts w:asciiTheme="minorHAnsi" w:hAnsiTheme="minorHAnsi" w:cstheme="minorHAnsi"/>
@@ -833,55 +902,42 @@
           <w:sz w:val="24"/>
           <w:szCs w:val="24"/>
         </w:rPr>
+        <w:t>Nombre</w:t>
+      </w:r>
+      <w:r>
+        <w:rPr>
+          <w:rFonts w:asciiTheme="minorHAnsi" w:hAnsiTheme="minorHAnsi" w:cstheme="minorHAnsi"/>
+          <w:sz w:val="24"/>
+          <w:szCs w:val="24"/>
+        </w:rPr>
+        <w:t>:</w:t>
+      </w:r>
+      <w:r>
+        <w:rPr>
+          <w:rFonts w:asciiTheme="minorHAnsi" w:hAnsiTheme="minorHAnsi" w:cstheme="minorHAnsi"/>
+          <w:sz w:val="24"/>
+          <w:szCs w:val="24"/>
+        </w:rPr>
+        <w:t xml:space="preserve"> </w:t>
+      </w:r>
+      <w:proofErr w:type="spellStart"/>
+      <w:r>
+        <w:rPr>
+          <w:rFonts w:asciiTheme="minorHAnsi" w:hAnsiTheme="minorHAnsi" w:cstheme="minorHAnsi"/>
+          <w:sz w:val="24"/>
+          <w:szCs w:val="24"/>
+        </w:rPr>
+        <w:t>xxxxx</w:t>
+      </w:r>
+      <w:proofErr w:type="spellEnd"/>
+      <w:r>
+        <w:rPr>
+          <w:rFonts w:asciiTheme="minorHAnsi" w:hAnsiTheme="minorHAnsi" w:cstheme="minorHAnsi"/>
+          <w:sz w:val="24"/>
+          <w:szCs w:val="24"/>
+          <w:lang w:val="es-CO"/>
+        </w:rPr>
         <w:tab/>
-      </w:r>
-      <w:r>
-        <w:rPr>
-          <w:rFonts w:asciiTheme="minorHAnsi" w:hAnsiTheme="minorHAnsi" w:cstheme="minorHAnsi"/>
-          <w:sz w:val="24"/>
-          <w:szCs w:val="24"/>
-        </w:rPr>
-        <w:tab/>
-      </w:r>
-      <w:r>
-        <w:rPr>
-          <w:rFonts w:asciiTheme="minorHAnsi" w:hAnsiTheme="minorHAnsi" w:cstheme="minorHAnsi"/>
-          <w:sz w:val="24"/>
-          <w:szCs w:val="24"/>
-        </w:rPr>
-        <w:tab/>
-      </w:r>
-      <w:r>
-        <w:rPr>
-          <w:rFonts w:asciiTheme="minorHAnsi" w:hAnsiTheme="minorHAnsi" w:cstheme="minorHAnsi"/>
-          <w:sz w:val="24"/>
-          <w:szCs w:val="24"/>
-        </w:rPr>
-        <w:t>Nombre</w:t>
-      </w:r>
-      <w:r>
-        <w:rPr>
-          <w:rFonts w:asciiTheme="minorHAnsi" w:hAnsiTheme="minorHAnsi" w:cstheme="minorHAnsi"/>
-          <w:sz w:val="24"/>
-          <w:szCs w:val="24"/>
-        </w:rPr>
-        <w:t>:</w:t>
-      </w:r>
-      <w:r>
-        <w:rPr>
-          <w:rFonts w:asciiTheme="minorHAnsi" w:hAnsiTheme="minorHAnsi" w:cstheme="minorHAnsi"/>
-          <w:sz w:val="24"/>
-          <w:szCs w:val="24"/>
-        </w:rPr>
-        <w:t xml:space="preserve"> </w:t>
-      </w:r>
-      <w:r>
-        <w:rPr>
-          <w:rFonts w:asciiTheme="minorHAnsi" w:hAnsiTheme="minorHAnsi" w:cstheme="minorHAnsi"/>
-          <w:sz w:val="24"/>
-          <w:szCs w:val="24"/>
-        </w:rPr>
-        <w:t>FABIAN CARDONA</w:t>
       </w:r>
       <w:r>
         <w:rPr>
@@ -928,6 +984,7 @@
         </w:rPr>
         <w:t xml:space="preserve">C. </w:t>
       </w:r>
+      <w:proofErr w:type="spellStart"/>
       <w:r>
         <w:rPr>
           <w:rFonts w:asciiTheme="minorHAnsi" w:hAnsiTheme="minorHAnsi" w:cstheme="minorHAnsi"/>
@@ -935,8 +992,9 @@
           <w:szCs w:val="24"/>
           <w:lang w:val="es-CO"/>
         </w:rPr>
-        <w:t>71579486</w:t>
-      </w:r>
+        <w:t>xxxxxxxxx</w:t>
+      </w:r>
+      <w:proofErr w:type="spellEnd"/>
       <w:r>
         <w:rPr>
           <w:rFonts w:asciiTheme="minorHAnsi" w:hAnsiTheme="minorHAnsi" w:cstheme="minorHAnsi"/>
@@ -953,43 +1011,20 @@
           <w:szCs w:val="24"/>
           <w:lang w:val="es-CO"/>
         </w:rPr>
-        <w:tab/>
-      </w:r>
-      <w:r>
-        <w:rPr>
-          <w:rFonts w:asciiTheme="minorHAnsi" w:hAnsiTheme="minorHAnsi" w:cstheme="minorHAnsi"/>
-          <w:sz w:val="24"/>
-          <w:szCs w:val="24"/>
-          <w:lang w:val="es-CO"/>
-        </w:rPr>
-        <w:tab/>
-      </w:r>
-      <w:r>
-        <w:rPr>
-          <w:rFonts w:asciiTheme="minorHAnsi" w:hAnsiTheme="minorHAnsi" w:cstheme="minorHAnsi"/>
-          <w:sz w:val="24"/>
-          <w:szCs w:val="24"/>
-          <w:lang w:val="es-CO"/>
-        </w:rPr>
-        <w:tab/>
-      </w:r>
-      <w:r>
-        <w:rPr>
-          <w:rFonts w:asciiTheme="minorHAnsi" w:hAnsiTheme="minorHAnsi" w:cstheme="minorHAnsi"/>
-          <w:sz w:val="24"/>
-          <w:szCs w:val="24"/>
-          <w:lang w:val="es-CO"/>
-        </w:rPr>
         <w:t xml:space="preserve">CC, </w:t>
       </w:r>
-      <w:r>
-        <w:rPr>
-          <w:rFonts w:asciiTheme="minorHAnsi" w:hAnsiTheme="minorHAnsi" w:cstheme="minorHAnsi"/>
-          <w:sz w:val="24"/>
-          <w:szCs w:val="24"/>
-        </w:rPr>
-        <w:t>983262040</w:t>
-      </w:r>
+      <w:proofErr w:type="spellStart"/>
+      <w:r>
+        <w:rPr>
+          <w:rFonts w:ascii="Helvetica" w:hAnsi="Helvetica" w:cs="Helvetica"/>
+          <w:color w:val="000000"/>
+          <w:sz w:val="20"/>
+          <w:szCs w:val="20"/>
+          <w:shd w:val="clear" w:color="auto" w:fill="FFFFFF"/>
+        </w:rPr>
+        <w:t>xxxxx</w:t>
+      </w:r>
+      <w:proofErr w:type="spellEnd"/>
     </w:p>
     <w:sectPr>
       <w:headerReference w:type="default" r:id="rId6"/>
@@ -1168,7 +1203,7 @@
               <w:sz w:val="22"/>
               <w:lang w:val="es-CO" w:eastAsia="en-US"/>
             </w:rPr>
-            <w:t>1</w:t>
+            <w:t>2</w:t>
           </w:r>
         </w:p>
       </w:tc>
@@ -1279,7 +1314,7 @@
               <w:sz w:val="22"/>
               <w:lang w:val="es-CO" w:eastAsia="en-US"/>
             </w:rPr>
-            <w:t xml:space="preserve">Versión: </w:t>
+            <w:t>Versión: 0</w:t>
           </w:r>
           <w:r>
             <w:rPr>
@@ -1287,7 +1322,7 @@
               <w:sz w:val="22"/>
               <w:lang w:val="es-CO" w:eastAsia="en-US"/>
             </w:rPr>
-            <w:t>1.0</w:t>
+            <w:t>0</w:t>
           </w:r>
         </w:p>
       </w:tc>
@@ -1407,15 +1442,7 @@
               <w:sz w:val="22"/>
               <w:lang w:val="es-CO" w:eastAsia="en-US"/>
             </w:rPr>
-            <w:t>3</w:t>
-          </w:r>
-          <w:r>
-            <w:rPr>
-              <w:rFonts w:ascii="Calibri" w:eastAsia="Calibri" w:hAnsi="Calibri" w:cs="Calibri"/>
-              <w:sz w:val="22"/>
-              <w:lang w:val="es-CO" w:eastAsia="en-US"/>
-            </w:rPr>
-            <w:t>0</w:t>
+            <w:t>20</w:t>
           </w:r>
           <w:r>
             <w:rPr>
@@ -1455,7 +1482,7 @@
               <w:sz w:val="22"/>
               <w:lang w:val="es-CO" w:eastAsia="en-US"/>
             </w:rPr>
-            <w:t>2</w:t>
+            <w:t>1</w:t>
           </w:r>
         </w:p>
       </w:tc>
@@ -1822,7 +1849,6 @@
     <w:lsdException w:name="HTML Sample" w:semiHidden="1" w:unhideWhenUsed="1"/>
     <w:lsdException w:name="HTML Typewriter" w:semiHidden="1" w:unhideWhenUsed="1"/>
     <w:lsdException w:name="HTML Variable" w:semiHidden="1" w:unhideWhenUsed="1"/>
-    <w:lsdException w:name="Normal Table" w:semiHidden="1" w:unhideWhenUsed="1"/>
     <w:lsdException w:name="annotation subject" w:semiHidden="1" w:unhideWhenUsed="1"/>
     <w:lsdException w:name="No List" w:semiHidden="1" w:unhideWhenUsed="1"/>
     <w:lsdException w:name="Outline List 1" w:semiHidden="1" w:unhideWhenUsed="1"/>
@@ -1865,11 +1891,8 @@
     <w:lsdException w:name="Table Contemporary" w:semiHidden="1" w:unhideWhenUsed="1"/>
     <w:lsdException w:name="Table Elegant" w:semiHidden="1" w:unhideWhenUsed="1"/>
     <w:lsdException w:name="Table Professional" w:semiHidden="1" w:unhideWhenUsed="1"/>
-    <w:lsdException w:name="Table Subtle 1" w:semiHidden="1" w:unhideWhenUsed="1"/>
     <w:lsdException w:name="Table Subtle 2" w:semiHidden="1" w:unhideWhenUsed="1"/>
     <w:lsdException w:name="Table Web 1" w:semiHidden="1" w:unhideWhenUsed="1"/>
-    <w:lsdException w:name="Table Web 2" w:semiHidden="1" w:unhideWhenUsed="1"/>
-    <w:lsdException w:name="Table Web 3" w:semiHidden="1" w:unhideWhenUsed="1"/>
     <w:lsdException w:name="Balloon Text" w:semiHidden="1" w:unhideWhenUsed="1"/>
     <w:lsdException w:name="Table Grid" w:uiPriority="39"/>
     <w:lsdException w:name="Table Theme" w:semiHidden="1" w:unhideWhenUsed="1"/>

</xml_diff>

<commit_message>
implemented controller evaluation index method +
</commit_message>
<xml_diff>
--- a/WSafe/WSafe.Web/SG-SST/1. PLANEAR/2022/1.1.1/Acta nombramiento Resp del sist.docx
+++ b/WSafe/WSafe.Web/SG-SST/1. PLANEAR/2022/1.1.1/Acta nombramiento Resp del sist.docx
@@ -1,6 +1,6 @@
 
 <file path=word/document.xml><?xml version="1.0" encoding="utf-8"?>
-<w:document xmlns:wpc="http://schemas.microsoft.com/office/word/2010/wordprocessingCanvas" xmlns:cx="http://schemas.microsoft.com/office/drawing/2014/chartex" xmlns:cx1="http://schemas.microsoft.com/office/drawing/2015/9/8/chartex" xmlns:cx2="http://schemas.microsoft.com/office/drawing/2015/10/21/chartex" xmlns:cx3="http://schemas.microsoft.com/office/drawing/2016/5/9/chartex" xmlns:cx4="http://schemas.microsoft.com/office/drawing/2016/5/10/chartex" xmlns:cx5="http://schemas.microsoft.com/office/drawing/2016/5/11/chartex" xmlns:cx6="http://schemas.microsoft.com/office/drawing/2016/5/12/chartex" xmlns:cx7="http://schemas.microsoft.com/office/drawing/2016/5/13/chartex" xmlns:cx8="http://schemas.microsoft.com/office/drawing/2016/5/14/chartex" xmlns:mc="http://schemas.openxmlformats.org/markup-compatibility/2006" xmlns:aink="http://schemas.microsoft.com/office/drawing/2016/ink" xmlns:am3d="http://schemas.microsoft.com/office/drawing/2017/model3d" xmlns:o="urn:schemas-microsoft-com:office:office" xmlns:oel="http://schemas.microsoft.com/office/2019/extlst" xmlns:r="http://schemas.openxmlformats.org/officeDocument/2006/relationships" xmlns:m="http://schemas.openxmlformats.org/officeDocument/2006/math" xmlns:v="urn:schemas-microsoft-com:vml" xmlns:wp14="http://schemas.microsoft.com/office/word/2010/wordprocessingDrawing" xmlns:wp="http://schemas.openxmlformats.org/drawingml/2006/wordprocessingDrawing" xmlns:w10="urn:schemas-microsoft-com:office:word" xmlns:w="http://schemas.openxmlformats.org/wordprocessingml/2006/main" xmlns:w14="http://schemas.microsoft.com/office/word/2010/wordml" xmlns:w15="http://schemas.microsoft.com/office/word/2012/wordml" xmlns:w16cex="http://schemas.microsoft.com/office/word/2018/wordml/cex" xmlns:w16cid="http://schemas.microsoft.com/office/word/2016/wordml/cid" xmlns:w16="http://schemas.microsoft.com/office/word/2018/wordml" xmlns:w16sdtdh="http://schemas.microsoft.com/office/word/2020/wordml/sdtdatahash" xmlns:w16se="http://schemas.microsoft.com/office/word/2015/wordml/symex" xmlns:wpg="http://schemas.microsoft.com/office/word/2010/wordprocessingGroup" xmlns:wpi="http://schemas.microsoft.com/office/word/2010/wordprocessingInk" xmlns:wne="http://schemas.microsoft.com/office/word/2006/wordml" xmlns:wps="http://schemas.microsoft.com/office/word/2010/wordprocessingShape" mc:Ignorable="w14 w15 w16se w16cid w16 w16cex w16sdtdh wp14">
+<w:document xmlns:wpc="http://schemas.microsoft.com/office/word/2010/wordprocessingCanvas" xmlns:cx="http://schemas.microsoft.com/office/drawing/2014/chartex" xmlns:cx1="http://schemas.microsoft.com/office/drawing/2015/9/8/chartex" xmlns:cx2="http://schemas.microsoft.com/office/drawing/2015/10/21/chartex" xmlns:cx3="http://schemas.microsoft.com/office/drawing/2016/5/9/chartex" xmlns:cx4="http://schemas.microsoft.com/office/drawing/2016/5/10/chartex" xmlns:cx5="http://schemas.microsoft.com/office/drawing/2016/5/11/chartex" xmlns:cx6="http://schemas.microsoft.com/office/drawing/2016/5/12/chartex" xmlns:cx7="http://schemas.microsoft.com/office/drawing/2016/5/13/chartex" xmlns:cx8="http://schemas.microsoft.com/office/drawing/2016/5/14/chartex" xmlns:mc="http://schemas.openxmlformats.org/markup-compatibility/2006" xmlns:aink="http://schemas.microsoft.com/office/drawing/2016/ink" xmlns:am3d="http://schemas.microsoft.com/office/drawing/2017/model3d" xmlns:o="urn:schemas-microsoft-com:office:office" xmlns:r="http://schemas.openxmlformats.org/officeDocument/2006/relationships" xmlns:m="http://schemas.openxmlformats.org/officeDocument/2006/math" xmlns:v="urn:schemas-microsoft-com:vml" xmlns:wp14="http://schemas.microsoft.com/office/word/2010/wordprocessingDrawing" xmlns:wp="http://schemas.openxmlformats.org/drawingml/2006/wordprocessingDrawing" xmlns:w10="urn:schemas-microsoft-com:office:word" xmlns:w="http://schemas.openxmlformats.org/wordprocessingml/2006/main" xmlns:w14="http://schemas.microsoft.com/office/word/2010/wordml" xmlns:w15="http://schemas.microsoft.com/office/word/2012/wordml" xmlns:w16cex="http://schemas.microsoft.com/office/word/2018/wordml/cex" xmlns:w16cid="http://schemas.microsoft.com/office/word/2016/wordml/cid" xmlns:w16="http://schemas.microsoft.com/office/word/2018/wordml" xmlns:w16sdtdh="http://schemas.microsoft.com/office/word/2020/wordml/sdtdatahash" xmlns:w16se="http://schemas.microsoft.com/office/word/2015/wordml/symex" xmlns:wpg="http://schemas.microsoft.com/office/word/2010/wordprocessingGroup" xmlns:wpi="http://schemas.microsoft.com/office/word/2010/wordprocessingInk" xmlns:wne="http://schemas.microsoft.com/office/word/2006/wordml" xmlns:wps="http://schemas.microsoft.com/office/word/2010/wordprocessingShape" mc:Ignorable="w14 w15 w16se w16cid w16 w16cex w16sdtdh wp14">
   <w:body>
     <w:p>
       <w:pPr>
@@ -1038,7 +1038,7 @@
 </file>
 
 <file path=word/endnotes.xml><?xml version="1.0" encoding="utf-8"?>
-<w:endnotes xmlns:wpc="http://schemas.microsoft.com/office/word/2010/wordprocessingCanvas" xmlns:cx="http://schemas.microsoft.com/office/drawing/2014/chartex" xmlns:cx1="http://schemas.microsoft.com/office/drawing/2015/9/8/chartex" xmlns:cx2="http://schemas.microsoft.com/office/drawing/2015/10/21/chartex" xmlns:cx3="http://schemas.microsoft.com/office/drawing/2016/5/9/chartex" xmlns:cx4="http://schemas.microsoft.com/office/drawing/2016/5/10/chartex" xmlns:cx5="http://schemas.microsoft.com/office/drawing/2016/5/11/chartex" xmlns:cx6="http://schemas.microsoft.com/office/drawing/2016/5/12/chartex" xmlns:cx7="http://schemas.microsoft.com/office/drawing/2016/5/13/chartex" xmlns:cx8="http://schemas.microsoft.com/office/drawing/2016/5/14/chartex" xmlns:mc="http://schemas.openxmlformats.org/markup-compatibility/2006" xmlns:aink="http://schemas.microsoft.com/office/drawing/2016/ink" xmlns:am3d="http://schemas.microsoft.com/office/drawing/2017/model3d" xmlns:o="urn:schemas-microsoft-com:office:office" xmlns:oel="http://schemas.microsoft.com/office/2019/extlst" xmlns:r="http://schemas.openxmlformats.org/officeDocument/2006/relationships" xmlns:m="http://schemas.openxmlformats.org/officeDocument/2006/math" xmlns:v="urn:schemas-microsoft-com:vml" xmlns:wp14="http://schemas.microsoft.com/office/word/2010/wordprocessingDrawing" xmlns:wp="http://schemas.openxmlformats.org/drawingml/2006/wordprocessingDrawing" xmlns:w10="urn:schemas-microsoft-com:office:word" xmlns:w="http://schemas.openxmlformats.org/wordprocessingml/2006/main" xmlns:w14="http://schemas.microsoft.com/office/word/2010/wordml" xmlns:w15="http://schemas.microsoft.com/office/word/2012/wordml" xmlns:w16cex="http://schemas.microsoft.com/office/word/2018/wordml/cex" xmlns:w16cid="http://schemas.microsoft.com/office/word/2016/wordml/cid" xmlns:w16="http://schemas.microsoft.com/office/word/2018/wordml" xmlns:w16sdtdh="http://schemas.microsoft.com/office/word/2020/wordml/sdtdatahash" xmlns:w16se="http://schemas.microsoft.com/office/word/2015/wordml/symex" xmlns:wpg="http://schemas.microsoft.com/office/word/2010/wordprocessingGroup" xmlns:wpi="http://schemas.microsoft.com/office/word/2010/wordprocessingInk" xmlns:wne="http://schemas.microsoft.com/office/word/2006/wordml" xmlns:wps="http://schemas.microsoft.com/office/word/2010/wordprocessingShape" mc:Ignorable="w14 w15 w16se w16cid w16 w16cex w16sdtdh wp14">
+<w:endnotes xmlns:wpc="http://schemas.microsoft.com/office/word/2010/wordprocessingCanvas" xmlns:cx="http://schemas.microsoft.com/office/drawing/2014/chartex" xmlns:cx1="http://schemas.microsoft.com/office/drawing/2015/9/8/chartex" xmlns:cx2="http://schemas.microsoft.com/office/drawing/2015/10/21/chartex" xmlns:cx3="http://schemas.microsoft.com/office/drawing/2016/5/9/chartex" xmlns:cx4="http://schemas.microsoft.com/office/drawing/2016/5/10/chartex" xmlns:cx5="http://schemas.microsoft.com/office/drawing/2016/5/11/chartex" xmlns:cx6="http://schemas.microsoft.com/office/drawing/2016/5/12/chartex" xmlns:cx7="http://schemas.microsoft.com/office/drawing/2016/5/13/chartex" xmlns:cx8="http://schemas.microsoft.com/office/drawing/2016/5/14/chartex" xmlns:mc="http://schemas.openxmlformats.org/markup-compatibility/2006" xmlns:aink="http://schemas.microsoft.com/office/drawing/2016/ink" xmlns:am3d="http://schemas.microsoft.com/office/drawing/2017/model3d" xmlns:o="urn:schemas-microsoft-com:office:office" xmlns:r="http://schemas.openxmlformats.org/officeDocument/2006/relationships" xmlns:m="http://schemas.openxmlformats.org/officeDocument/2006/math" xmlns:v="urn:schemas-microsoft-com:vml" xmlns:wp14="http://schemas.microsoft.com/office/word/2010/wordprocessingDrawing" xmlns:wp="http://schemas.openxmlformats.org/drawingml/2006/wordprocessingDrawing" xmlns:w10="urn:schemas-microsoft-com:office:word" xmlns:w="http://schemas.openxmlformats.org/wordprocessingml/2006/main" xmlns:w14="http://schemas.microsoft.com/office/word/2010/wordml" xmlns:w15="http://schemas.microsoft.com/office/word/2012/wordml" xmlns:w16cex="http://schemas.microsoft.com/office/word/2018/wordml/cex" xmlns:w16cid="http://schemas.microsoft.com/office/word/2016/wordml/cid" xmlns:w16="http://schemas.microsoft.com/office/word/2018/wordml" xmlns:w16sdtdh="http://schemas.microsoft.com/office/word/2020/wordml/sdtdatahash" xmlns:w16se="http://schemas.microsoft.com/office/word/2015/wordml/symex" xmlns:wpg="http://schemas.microsoft.com/office/word/2010/wordprocessingGroup" xmlns:wpi="http://schemas.microsoft.com/office/word/2010/wordprocessingInk" xmlns:wne="http://schemas.microsoft.com/office/word/2006/wordml" xmlns:wps="http://schemas.microsoft.com/office/word/2010/wordprocessingShape" mc:Ignorable="w14 w15 w16se w16cid w16 w16cex w16sdtdh wp14">
   <w:endnote w:type="separator" w:id="-1">
     <w:p>
       <w:r>
@@ -1057,7 +1057,7 @@
 </file>
 
 <file path=word/footnotes.xml><?xml version="1.0" encoding="utf-8"?>
-<w:footnotes xmlns:wpc="http://schemas.microsoft.com/office/word/2010/wordprocessingCanvas" xmlns:cx="http://schemas.microsoft.com/office/drawing/2014/chartex" xmlns:cx1="http://schemas.microsoft.com/office/drawing/2015/9/8/chartex" xmlns:cx2="http://schemas.microsoft.com/office/drawing/2015/10/21/chartex" xmlns:cx3="http://schemas.microsoft.com/office/drawing/2016/5/9/chartex" xmlns:cx4="http://schemas.microsoft.com/office/drawing/2016/5/10/chartex" xmlns:cx5="http://schemas.microsoft.com/office/drawing/2016/5/11/chartex" xmlns:cx6="http://schemas.microsoft.com/office/drawing/2016/5/12/chartex" xmlns:cx7="http://schemas.microsoft.com/office/drawing/2016/5/13/chartex" xmlns:cx8="http://schemas.microsoft.com/office/drawing/2016/5/14/chartex" xmlns:mc="http://schemas.openxmlformats.org/markup-compatibility/2006" xmlns:aink="http://schemas.microsoft.com/office/drawing/2016/ink" xmlns:am3d="http://schemas.microsoft.com/office/drawing/2017/model3d" xmlns:o="urn:schemas-microsoft-com:office:office" xmlns:oel="http://schemas.microsoft.com/office/2019/extlst" xmlns:r="http://schemas.openxmlformats.org/officeDocument/2006/relationships" xmlns:m="http://schemas.openxmlformats.org/officeDocument/2006/math" xmlns:v="urn:schemas-microsoft-com:vml" xmlns:wp14="http://schemas.microsoft.com/office/word/2010/wordprocessingDrawing" xmlns:wp="http://schemas.openxmlformats.org/drawingml/2006/wordprocessingDrawing" xmlns:w10="urn:schemas-microsoft-com:office:word" xmlns:w="http://schemas.openxmlformats.org/wordprocessingml/2006/main" xmlns:w14="http://schemas.microsoft.com/office/word/2010/wordml" xmlns:w15="http://schemas.microsoft.com/office/word/2012/wordml" xmlns:w16cex="http://schemas.microsoft.com/office/word/2018/wordml/cex" xmlns:w16cid="http://schemas.microsoft.com/office/word/2016/wordml/cid" xmlns:w16="http://schemas.microsoft.com/office/word/2018/wordml" xmlns:w16sdtdh="http://schemas.microsoft.com/office/word/2020/wordml/sdtdatahash" xmlns:w16se="http://schemas.microsoft.com/office/word/2015/wordml/symex" xmlns:wpg="http://schemas.microsoft.com/office/word/2010/wordprocessingGroup" xmlns:wpi="http://schemas.microsoft.com/office/word/2010/wordprocessingInk" xmlns:wne="http://schemas.microsoft.com/office/word/2006/wordml" xmlns:wps="http://schemas.microsoft.com/office/word/2010/wordprocessingShape" mc:Ignorable="w14 w15 w16se w16cid w16 w16cex w16sdtdh wp14">
+<w:footnotes xmlns:wpc="http://schemas.microsoft.com/office/word/2010/wordprocessingCanvas" xmlns:cx="http://schemas.microsoft.com/office/drawing/2014/chartex" xmlns:cx1="http://schemas.microsoft.com/office/drawing/2015/9/8/chartex" xmlns:cx2="http://schemas.microsoft.com/office/drawing/2015/10/21/chartex" xmlns:cx3="http://schemas.microsoft.com/office/drawing/2016/5/9/chartex" xmlns:cx4="http://schemas.microsoft.com/office/drawing/2016/5/10/chartex" xmlns:cx5="http://schemas.microsoft.com/office/drawing/2016/5/11/chartex" xmlns:cx6="http://schemas.microsoft.com/office/drawing/2016/5/12/chartex" xmlns:cx7="http://schemas.microsoft.com/office/drawing/2016/5/13/chartex" xmlns:cx8="http://schemas.microsoft.com/office/drawing/2016/5/14/chartex" xmlns:mc="http://schemas.openxmlformats.org/markup-compatibility/2006" xmlns:aink="http://schemas.microsoft.com/office/drawing/2016/ink" xmlns:am3d="http://schemas.microsoft.com/office/drawing/2017/model3d" xmlns:o="urn:schemas-microsoft-com:office:office" xmlns:r="http://schemas.openxmlformats.org/officeDocument/2006/relationships" xmlns:m="http://schemas.openxmlformats.org/officeDocument/2006/math" xmlns:v="urn:schemas-microsoft-com:vml" xmlns:wp14="http://schemas.microsoft.com/office/word/2010/wordprocessingDrawing" xmlns:wp="http://schemas.openxmlformats.org/drawingml/2006/wordprocessingDrawing" xmlns:w10="urn:schemas-microsoft-com:office:word" xmlns:w="http://schemas.openxmlformats.org/wordprocessingml/2006/main" xmlns:w14="http://schemas.microsoft.com/office/word/2010/wordml" xmlns:w15="http://schemas.microsoft.com/office/word/2012/wordml" xmlns:w16cex="http://schemas.microsoft.com/office/word/2018/wordml/cex" xmlns:w16cid="http://schemas.microsoft.com/office/word/2016/wordml/cid" xmlns:w16="http://schemas.microsoft.com/office/word/2018/wordml" xmlns:w16sdtdh="http://schemas.microsoft.com/office/word/2020/wordml/sdtdatahash" xmlns:w16se="http://schemas.microsoft.com/office/word/2015/wordml/symex" xmlns:wpg="http://schemas.microsoft.com/office/word/2010/wordprocessingGroup" xmlns:wpi="http://schemas.microsoft.com/office/word/2010/wordprocessingInk" xmlns:wne="http://schemas.microsoft.com/office/word/2006/wordml" xmlns:wps="http://schemas.microsoft.com/office/word/2010/wordprocessingShape" mc:Ignorable="w14 w15 w16se w16cid w16 w16cex w16sdtdh wp14">
   <w:footnote w:type="separator" w:id="-1">
     <w:p>
       <w:r>
@@ -1076,7 +1076,7 @@
 </file>
 
 <file path=word/header1.xml><?xml version="1.0" encoding="utf-8"?>
-<w:hdr xmlns:wpc="http://schemas.microsoft.com/office/word/2010/wordprocessingCanvas" xmlns:cx="http://schemas.microsoft.com/office/drawing/2014/chartex" xmlns:cx1="http://schemas.microsoft.com/office/drawing/2015/9/8/chartex" xmlns:cx2="http://schemas.microsoft.com/office/drawing/2015/10/21/chartex" xmlns:cx3="http://schemas.microsoft.com/office/drawing/2016/5/9/chartex" xmlns:cx4="http://schemas.microsoft.com/office/drawing/2016/5/10/chartex" xmlns:cx5="http://schemas.microsoft.com/office/drawing/2016/5/11/chartex" xmlns:cx6="http://schemas.microsoft.com/office/drawing/2016/5/12/chartex" xmlns:cx7="http://schemas.microsoft.com/office/drawing/2016/5/13/chartex" xmlns:cx8="http://schemas.microsoft.com/office/drawing/2016/5/14/chartex" xmlns:mc="http://schemas.openxmlformats.org/markup-compatibility/2006" xmlns:aink="http://schemas.microsoft.com/office/drawing/2016/ink" xmlns:am3d="http://schemas.microsoft.com/office/drawing/2017/model3d" xmlns:o="urn:schemas-microsoft-com:office:office" xmlns:oel="http://schemas.microsoft.com/office/2019/extlst" xmlns:r="http://schemas.openxmlformats.org/officeDocument/2006/relationships" xmlns:m="http://schemas.openxmlformats.org/officeDocument/2006/math" xmlns:v="urn:schemas-microsoft-com:vml" xmlns:wp14="http://schemas.microsoft.com/office/word/2010/wordprocessingDrawing" xmlns:wp="http://schemas.openxmlformats.org/drawingml/2006/wordprocessingDrawing" xmlns:w10="urn:schemas-microsoft-com:office:word" xmlns:w="http://schemas.openxmlformats.org/wordprocessingml/2006/main" xmlns:w14="http://schemas.microsoft.com/office/word/2010/wordml" xmlns:w15="http://schemas.microsoft.com/office/word/2012/wordml" xmlns:w16cex="http://schemas.microsoft.com/office/word/2018/wordml/cex" xmlns:w16cid="http://schemas.microsoft.com/office/word/2016/wordml/cid" xmlns:w16="http://schemas.microsoft.com/office/word/2018/wordml" xmlns:w16sdtdh="http://schemas.microsoft.com/office/word/2020/wordml/sdtdatahash" xmlns:w16se="http://schemas.microsoft.com/office/word/2015/wordml/symex" xmlns:wpg="http://schemas.microsoft.com/office/word/2010/wordprocessingGroup" xmlns:wpi="http://schemas.microsoft.com/office/word/2010/wordprocessingInk" xmlns:wne="http://schemas.microsoft.com/office/word/2006/wordml" xmlns:wps="http://schemas.microsoft.com/office/word/2010/wordprocessingShape" mc:Ignorable="w14 w15 w16se w16cid w16 w16cex w16sdtdh wp14">
+<w:hdr xmlns:wpc="http://schemas.microsoft.com/office/word/2010/wordprocessingCanvas" xmlns:cx="http://schemas.microsoft.com/office/drawing/2014/chartex" xmlns:cx1="http://schemas.microsoft.com/office/drawing/2015/9/8/chartex" xmlns:cx2="http://schemas.microsoft.com/office/drawing/2015/10/21/chartex" xmlns:cx3="http://schemas.microsoft.com/office/drawing/2016/5/9/chartex" xmlns:cx4="http://schemas.microsoft.com/office/drawing/2016/5/10/chartex" xmlns:cx5="http://schemas.microsoft.com/office/drawing/2016/5/11/chartex" xmlns:cx6="http://schemas.microsoft.com/office/drawing/2016/5/12/chartex" xmlns:cx7="http://schemas.microsoft.com/office/drawing/2016/5/13/chartex" xmlns:cx8="http://schemas.microsoft.com/office/drawing/2016/5/14/chartex" xmlns:mc="http://schemas.openxmlformats.org/markup-compatibility/2006" xmlns:aink="http://schemas.microsoft.com/office/drawing/2016/ink" xmlns:am3d="http://schemas.microsoft.com/office/drawing/2017/model3d" xmlns:o="urn:schemas-microsoft-com:office:office" xmlns:r="http://schemas.openxmlformats.org/officeDocument/2006/relationships" xmlns:m="http://schemas.openxmlformats.org/officeDocument/2006/math" xmlns:v="urn:schemas-microsoft-com:vml" xmlns:wp14="http://schemas.microsoft.com/office/word/2010/wordprocessingDrawing" xmlns:wp="http://schemas.openxmlformats.org/drawingml/2006/wordprocessingDrawing" xmlns:w10="urn:schemas-microsoft-com:office:word" xmlns:w="http://schemas.openxmlformats.org/wordprocessingml/2006/main" xmlns:w14="http://schemas.microsoft.com/office/word/2010/wordml" xmlns:w15="http://schemas.microsoft.com/office/word/2012/wordml" xmlns:w16cex="http://schemas.microsoft.com/office/word/2018/wordml/cex" xmlns:w16cid="http://schemas.microsoft.com/office/word/2016/wordml/cid" xmlns:w16="http://schemas.microsoft.com/office/word/2018/wordml" xmlns:w16sdtdh="http://schemas.microsoft.com/office/word/2020/wordml/sdtdatahash" xmlns:w16se="http://schemas.microsoft.com/office/word/2015/wordml/symex" xmlns:wpg="http://schemas.microsoft.com/office/word/2010/wordprocessingGroup" xmlns:wpi="http://schemas.microsoft.com/office/word/2010/wordprocessingInk" xmlns:wne="http://schemas.microsoft.com/office/word/2006/wordml" xmlns:wps="http://schemas.microsoft.com/office/word/2010/wordprocessingShape" mc:Ignorable="w14 w15 w16se w16cid w16 w16cex w16sdtdh wp14">
   <w:tbl>
     <w:tblPr>
       <w:tblW w:w="9134" w:type="dxa"/>
@@ -1442,7 +1442,7 @@
               <w:sz w:val="22"/>
               <w:lang w:val="es-CO" w:eastAsia="en-US"/>
             </w:rPr>
-            <w:t>20</w:t>
+            <w:t>16</w:t>
           </w:r>
           <w:r>
             <w:rPr>
@@ -1458,7 +1458,15 @@
               <w:sz w:val="22"/>
               <w:lang w:val="es-CO" w:eastAsia="en-US"/>
             </w:rPr>
-            <w:t>11</w:t>
+            <w:t>1</w:t>
+          </w:r>
+          <w:r>
+            <w:rPr>
+              <w:rFonts w:ascii="Calibri" w:eastAsia="Calibri" w:hAnsi="Calibri" w:cs="Calibri"/>
+              <w:sz w:val="22"/>
+              <w:lang w:val="es-CO" w:eastAsia="en-US"/>
+            </w:rPr>
+            <w:t>2</w:t>
           </w:r>
           <w:r>
             <w:rPr>
@@ -1482,7 +1490,7 @@
               <w:sz w:val="22"/>
               <w:lang w:val="es-CO" w:eastAsia="en-US"/>
             </w:rPr>
-            <w:t>1</w:t>
+            <w:t>2</w:t>
           </w:r>
         </w:p>
       </w:tc>
@@ -1591,6 +1599,7 @@
               <w:docPartUnique/>
             </w:docPartObj>
           </w:sdtPr>
+          <w:sdtEndPr/>
           <w:sdtContent>
             <w:p>
               <w:pPr>
@@ -1849,6 +1858,7 @@
     <w:lsdException w:name="HTML Sample" w:semiHidden="1" w:unhideWhenUsed="1"/>
     <w:lsdException w:name="HTML Typewriter" w:semiHidden="1" w:unhideWhenUsed="1"/>
     <w:lsdException w:name="HTML Variable" w:semiHidden="1" w:unhideWhenUsed="1"/>
+    <w:lsdException w:name="Normal Table" w:semiHidden="1" w:unhideWhenUsed="1"/>
     <w:lsdException w:name="annotation subject" w:semiHidden="1" w:unhideWhenUsed="1"/>
     <w:lsdException w:name="No List" w:semiHidden="1" w:unhideWhenUsed="1"/>
     <w:lsdException w:name="Outline List 1" w:semiHidden="1" w:unhideWhenUsed="1"/>
@@ -1891,8 +1901,11 @@
     <w:lsdException w:name="Table Contemporary" w:semiHidden="1" w:unhideWhenUsed="1"/>
     <w:lsdException w:name="Table Elegant" w:semiHidden="1" w:unhideWhenUsed="1"/>
     <w:lsdException w:name="Table Professional" w:semiHidden="1" w:unhideWhenUsed="1"/>
+    <w:lsdException w:name="Table Subtle 1" w:semiHidden="1" w:unhideWhenUsed="1"/>
     <w:lsdException w:name="Table Subtle 2" w:semiHidden="1" w:unhideWhenUsed="1"/>
     <w:lsdException w:name="Table Web 1" w:semiHidden="1" w:unhideWhenUsed="1"/>
+    <w:lsdException w:name="Table Web 2" w:semiHidden="1" w:unhideWhenUsed="1"/>
+    <w:lsdException w:name="Table Web 3" w:semiHidden="1" w:unhideWhenUsed="1"/>
     <w:lsdException w:name="Balloon Text" w:semiHidden="1" w:unhideWhenUsed="1"/>
     <w:lsdException w:name="Table Grid" w:uiPriority="39"/>
     <w:lsdException w:name="Table Theme" w:semiHidden="1" w:unhideWhenUsed="1"/>

</xml_diff>

<commit_message>
implemented evaluation controller calification actions
</commit_message>
<xml_diff>
--- a/WSafe/WSafe.Web/SG-SST/1. PLANEAR/2022/1.1.1/Acta nombramiento Resp del sist.docx
+++ b/WSafe/WSafe.Web/SG-SST/1. PLANEAR/2022/1.1.1/Acta nombramiento Resp del sist.docx
@@ -93,24 +93,14 @@
         </w:rPr>
         <w:t xml:space="preserve">la Empresa: </w:t>
       </w:r>
-      <w:proofErr w:type="spellStart"/>
-      <w:r>
-        <w:rPr>
-          <w:rFonts w:asciiTheme="minorHAnsi" w:hAnsiTheme="minorHAnsi" w:cstheme="minorHAnsi"/>
-          <w:sz w:val="24"/>
-          <w:szCs w:val="24"/>
-        </w:rPr>
-        <w:t>xxxxxxx</w:t>
-      </w:r>
-      <w:r>
-        <w:rPr>
-          <w:rFonts w:asciiTheme="minorHAnsi" w:hAnsiTheme="minorHAnsi" w:cstheme="minorHAnsi"/>
-          <w:sz w:val="24"/>
-          <w:szCs w:val="24"/>
-        </w:rPr>
-        <w:t>Ha</w:t>
-      </w:r>
-      <w:proofErr w:type="spellEnd"/>
+      <w:r>
+        <w:rPr>
+          <w:rFonts w:asciiTheme="minorHAnsi" w:hAnsiTheme="minorHAnsi" w:cstheme="minorHAnsi"/>
+          <w:sz w:val="24"/>
+          <w:szCs w:val="24"/>
+        </w:rPr>
+        <w:t>HIDRO-ITUANGO</w:t>
+      </w:r>
       <w:r>
         <w:rPr>
           <w:rFonts w:asciiTheme="minorHAnsi" w:hAnsiTheme="minorHAnsi" w:cstheme="minorHAnsi"/>

</xml_diff>